<commit_message>
update FQW and add presentation file
</commit_message>
<xml_diff>
--- a/FQW.docx
+++ b/FQW.docx
@@ -3041,6 +3041,7 @@
       <w:r>
         <w:rPr>
           <w:rFonts w:cs="Times New Roman"/>
+          <w:color w:val="92D050"/>
           <w:szCs w:val="28"/>
           <w:lang w:eastAsia="ru-RU" w:bidi="hi-IN"/>
         </w:rPr>
@@ -3050,6 +3051,7 @@
       <w:r>
         <w:rPr>
           <w:rFonts w:cs="Times New Roman"/>
+          <w:color w:val="92D050"/>
           <w:szCs w:val="28"/>
           <w:lang w:eastAsia="ru-RU" w:bidi="hi-IN"/>
         </w:rPr>
@@ -3535,16 +3537,14 @@
         </w:rPr>
         <w:t xml:space="preserve"> в России на 10 000 работников всего 5 роботов. Это нам показывает не только спад скорости развития автоматизации производств в России относительно других стран, но и показывает </w:t>
       </w:r>
-      <w:proofErr w:type="gramStart"/>
-      <w:r>
-        <w:rPr>
-          <w:rFonts w:cs="Times New Roman"/>
-          <w:szCs w:val="28"/>
-          <w:lang w:eastAsia="ru-RU" w:bidi="hi-IN"/>
-        </w:rPr>
-        <w:t>сферу</w:t>
-      </w:r>
-      <w:proofErr w:type="gramEnd"/>
+      <w:r>
+        <w:rPr>
+          <w:rFonts w:cs="Times New Roman"/>
+          <w:szCs w:val="28"/>
+          <w:lang w:eastAsia="ru-RU" w:bidi="hi-IN"/>
+        </w:rPr>
+        <w:t>сферу,</w:t>
+      </w:r>
       <w:r>
         <w:rPr>
           <w:rFonts w:cs="Times New Roman"/>
@@ -4087,7 +4087,23 @@
           <w:szCs w:val="28"/>
           <w:lang w:eastAsia="ru-RU" w:bidi="hi-IN"/>
         </w:rPr>
-        <w:t>». Стоимость и комплектацию данного набора можно наблюдать на рисунке 2.1.</w:t>
+        <w:t xml:space="preserve">». Стоимость и комплектацию данного набора можно наблюдать на рисунке </w:t>
+      </w:r>
+      <w:r>
+        <w:rPr>
+          <w:rFonts w:cs="Times New Roman"/>
+          <w:szCs w:val="28"/>
+          <w:lang w:eastAsia="ru-RU" w:bidi="hi-IN"/>
+        </w:rPr>
+        <w:t>1</w:t>
+      </w:r>
+      <w:r>
+        <w:rPr>
+          <w:rFonts w:cs="Times New Roman"/>
+          <w:szCs w:val="28"/>
+          <w:lang w:eastAsia="ru-RU" w:bidi="hi-IN"/>
+        </w:rPr>
+        <w:t>.1.</w:t>
       </w:r>
       <w:r>
         <w:rPr>
@@ -4174,7 +4190,23 @@
           <w:szCs w:val="28"/>
           <w:lang w:eastAsia="ru-RU" w:bidi="hi-IN"/>
         </w:rPr>
-        <w:t>Рисунок 2.1 – Комплектации набора «</w:t>
+        <w:t xml:space="preserve">Рисунок </w:t>
+      </w:r>
+      <w:r>
+        <w:rPr>
+          <w:rFonts w:cs="Times New Roman"/>
+          <w:szCs w:val="28"/>
+          <w:lang w:eastAsia="ru-RU" w:bidi="hi-IN"/>
+        </w:rPr>
+        <w:t>1</w:t>
+      </w:r>
+      <w:r>
+        <w:rPr>
+          <w:rFonts w:cs="Times New Roman"/>
+          <w:szCs w:val="28"/>
+          <w:lang w:eastAsia="ru-RU" w:bidi="hi-IN"/>
+        </w:rPr>
+        <w:t>.1 – Комплектации набора «</w:t>
       </w:r>
       <w:proofErr w:type="spellStart"/>
       <w:r>
@@ -4222,11 +4254,26 @@
           <w:szCs w:val="28"/>
           <w:lang w:eastAsia="ru-RU" w:bidi="hi-IN"/>
         </w:rPr>
-        <w:t xml:space="preserve">». Стоимость и комплектации данного работа вы можете наблюдать на рисунке 2.2. </w:t>
-      </w:r>
-    </w:p>
-    <w:p>
-      <w:pPr>
+        <w:t xml:space="preserve">». Стоимость и комплектации данного работа вы можете наблюдать на рисунке </w:t>
+      </w:r>
+      <w:r>
+        <w:rPr>
+          <w:szCs w:val="28"/>
+          <w:lang w:eastAsia="ru-RU" w:bidi="hi-IN"/>
+        </w:rPr>
+        <w:t>1</w:t>
+      </w:r>
+      <w:r>
+        <w:rPr>
+          <w:szCs w:val="28"/>
+          <w:lang w:eastAsia="ru-RU" w:bidi="hi-IN"/>
+        </w:rPr>
+        <w:t xml:space="preserve">.2. </w:t>
+      </w:r>
+    </w:p>
+    <w:p>
+      <w:pPr>
+        <w:spacing w:before="240" w:after="120"/>
         <w:ind w:firstLine="0"/>
         <w:rPr>
           <w:lang w:eastAsia="ru-RU" w:bidi="hi-IN"/>
@@ -4281,7 +4328,7 @@
           <w:ilvl w:val="0"/>
           <w:numId w:val="0"/>
         </w:numPr>
-        <w:spacing w:before="240" w:after="240"/>
+        <w:spacing w:before="120" w:after="240"/>
         <w:jc w:val="center"/>
         <w:rPr>
           <w:rFonts w:cs="Times New Roman"/>
@@ -4295,7 +4342,23 @@
           <w:szCs w:val="28"/>
           <w:lang w:eastAsia="ru-RU" w:bidi="hi-IN"/>
         </w:rPr>
-        <w:t>Рисунок 2.1 – Комплектации набора «</w:t>
+        <w:t xml:space="preserve">Рисунок </w:t>
+      </w:r>
+      <w:r>
+        <w:rPr>
+          <w:rFonts w:cs="Times New Roman"/>
+          <w:szCs w:val="28"/>
+          <w:lang w:eastAsia="ru-RU" w:bidi="hi-IN"/>
+        </w:rPr>
+        <w:t>1</w:t>
+      </w:r>
+      <w:r>
+        <w:rPr>
+          <w:rFonts w:cs="Times New Roman"/>
+          <w:szCs w:val="28"/>
+          <w:lang w:eastAsia="ru-RU" w:bidi="hi-IN"/>
+        </w:rPr>
+        <w:t>.1 – Комплектации набора «</w:t>
       </w:r>
       <w:r>
         <w:rPr>
@@ -4326,7 +4389,21 @@
           <w:szCs w:val="28"/>
           <w:lang w:eastAsia="ru-RU" w:bidi="hi-IN"/>
         </w:rPr>
-        <w:t xml:space="preserve">После краткого анализа самых популярных предложений на рынке следует перейти к расчету стоимости самостоятельной сборки набора. При расчете стоимости принимались самые дешевые предложения на рынке, элементы стоимостью ниже пятисот рублей не рассчитывались, так как была поставлена задача рассчитать ориентировочную, а не точную стоимость набора. Комплектация и стоимость элементов можно наблюдать в таблице 2.1. </w:t>
+        <w:t xml:space="preserve">После краткого анализа самых популярных предложений на рынке следует перейти к расчету стоимости самостоятельной сборки набора. При расчете стоимости принимались самые дешевые предложения на рынке, элементы стоимостью ниже пятисот рублей не рассчитывались, так как была поставлена задача рассчитать ориентировочную, а не точную стоимость набора. Комплектация и стоимость элементов можно наблюдать в таблице </w:t>
+      </w:r>
+      <w:r>
+        <w:rPr>
+          <w:szCs w:val="28"/>
+          <w:lang w:eastAsia="ru-RU" w:bidi="hi-IN"/>
+        </w:rPr>
+        <w:t>1</w:t>
+      </w:r>
+      <w:r>
+        <w:rPr>
+          <w:szCs w:val="28"/>
+          <w:lang w:eastAsia="ru-RU" w:bidi="hi-IN"/>
+        </w:rPr>
+        <w:t xml:space="preserve">.1. </w:t>
       </w:r>
     </w:p>
     <w:p>
@@ -4362,7 +4439,21 @@
           <w:lang w:eastAsia="ru-RU" w:bidi="hi-IN"/>
         </w:rPr>
         <w:lastRenderedPageBreak/>
-        <w:t>Таблица 2.1. – Комплектация набора собственной сборки</w:t>
+        <w:t xml:space="preserve">Таблица </w:t>
+      </w:r>
+      <w:r>
+        <w:rPr>
+          <w:szCs w:val="28"/>
+          <w:lang w:eastAsia="ru-RU" w:bidi="hi-IN"/>
+        </w:rPr>
+        <w:t>1</w:t>
+      </w:r>
+      <w:r>
+        <w:rPr>
+          <w:szCs w:val="28"/>
+          <w:lang w:eastAsia="ru-RU" w:bidi="hi-IN"/>
+        </w:rPr>
+        <w:t>.1. – Комплектация набора собственной сборки</w:t>
       </w:r>
     </w:p>
     <w:tbl>
@@ -5083,21 +5174,7 @@
           <w:szCs w:val="28"/>
           <w:lang w:eastAsia="ru-RU" w:bidi="hi-IN"/>
         </w:rPr>
-        <w:t xml:space="preserve">В данном случае </w:t>
-      </w:r>
-      <w:r>
-        <w:rPr>
-          <w:szCs w:val="28"/>
-          <w:lang w:eastAsia="ru-RU" w:bidi="hi-IN"/>
-        </w:rPr>
-        <w:t>оптимальный</w:t>
-      </w:r>
-      <w:r>
-        <w:rPr>
-          <w:szCs w:val="28"/>
-          <w:lang w:eastAsia="ru-RU" w:bidi="hi-IN"/>
-        </w:rPr>
-        <w:t xml:space="preserve"> выбором будет собрать комплект самостоятельно по причине более низкой стоимости и более простого/дешёвого ремонта, который будет необходим в процессе постоянного использования студентами комплекта для изучения.</w:t>
+        <w:t>В данном случае оптимальный выбором будет собрать комплект самостоятельно по причине более низкой стоимости и более простого/дешёвого ремонта, который будет необходим в процессе постоянного использования студентами комплекта для изучения.</w:t>
       </w:r>
     </w:p>
     <w:p>
@@ -5272,6 +5349,1706 @@
         <w:t>Разработка принципиальной схемы элементов</w:t>
       </w:r>
       <w:bookmarkEnd w:id="14"/>
+    </w:p>
+    <w:p>
+      <w:pPr>
+        <w:rPr>
+          <w:szCs w:val="28"/>
+          <w:lang w:eastAsia="ru-RU" w:bidi="hi-IN"/>
+        </w:rPr>
+      </w:pPr>
+      <w:bookmarkStart w:id="15" w:name="_Toc104721831"/>
+      <w:r>
+        <w:rPr>
+          <w:szCs w:val="28"/>
+          <w:lang w:eastAsia="ru-RU" w:bidi="hi-IN"/>
+        </w:rPr>
+        <w:t>На основе поставленных задач мы можем смоделировать принципиальную схему, которая представлена в приложении А.</w:t>
+      </w:r>
+      <w:r>
+        <w:rPr>
+          <w:szCs w:val="28"/>
+          <w:lang w:eastAsia="ru-RU" w:bidi="hi-IN"/>
+        </w:rPr>
+        <w:t xml:space="preserve"> </w:t>
+      </w:r>
+      <w:r>
+        <w:rPr>
+          <w:szCs w:val="28"/>
+          <w:lang w:eastAsia="ru-RU" w:bidi="hi-IN"/>
+        </w:rPr>
+        <w:t>Упрощенную схему можно наблюдать на рисунке 2.1.</w:t>
+      </w:r>
+    </w:p>
+    <w:p>
+      <w:pPr>
+        <w:spacing w:before="240" w:after="120"/>
+        <w:ind w:firstLine="0"/>
+        <w:rPr>
+          <w:szCs w:val="28"/>
+          <w:lang w:eastAsia="ru-RU" w:bidi="hi-IN"/>
+        </w:rPr>
+      </w:pPr>
+      <w:r>
+        <w:rPr>
+          <w:noProof/>
+          <w:szCs w:val="28"/>
+          <w:lang w:eastAsia="ru-RU" w:bidi="hi-IN"/>
+        </w:rPr>
+        <w:drawing>
+          <wp:inline distT="0" distB="0" distL="0" distR="0" wp14:anchorId="04831331" wp14:editId="697A8C1D">
+            <wp:extent cx="5860112" cy="2221437"/>
+            <wp:effectExtent l="0" t="0" r="7620" b="7620"/>
+            <wp:docPr id="4" name="Рисунок 4"/>
+            <wp:cNvGraphicFramePr>
+              <a:graphicFrameLocks xmlns:a="http://schemas.openxmlformats.org/drawingml/2006/main" noChangeAspect="1"/>
+            </wp:cNvGraphicFramePr>
+            <a:graphic xmlns:a="http://schemas.openxmlformats.org/drawingml/2006/main">
+              <a:graphicData uri="http://schemas.openxmlformats.org/drawingml/2006/picture">
+                <pic:pic xmlns:pic="http://schemas.openxmlformats.org/drawingml/2006/picture">
+                  <pic:nvPicPr>
+                    <pic:cNvPr id="0" name="Picture 2"/>
+                    <pic:cNvPicPr>
+                      <a:picLocks noChangeAspect="1" noChangeArrowheads="1"/>
+                    </pic:cNvPicPr>
+                  </pic:nvPicPr>
+                  <pic:blipFill>
+                    <a:blip r:embed="rId13" cstate="print">
+                      <a:extLst>
+                        <a:ext uri="{28A0092B-C50C-407E-A947-70E740481C1C}">
+                          <a14:useLocalDpi xmlns:a14="http://schemas.microsoft.com/office/drawing/2010/main" val="0"/>
+                        </a:ext>
+                      </a:extLst>
+                    </a:blip>
+                    <a:srcRect/>
+                    <a:stretch>
+                      <a:fillRect/>
+                    </a:stretch>
+                  </pic:blipFill>
+                  <pic:spPr bwMode="auto">
+                    <a:xfrm rot="10800000" flipH="1" flipV="1">
+                      <a:off x="0" y="0"/>
+                      <a:ext cx="5884655" cy="2230741"/>
+                    </a:xfrm>
+                    <a:prstGeom prst="rect">
+                      <a:avLst/>
+                    </a:prstGeom>
+                  </pic:spPr>
+                </pic:pic>
+              </a:graphicData>
+            </a:graphic>
+          </wp:inline>
+        </w:drawing>
+      </w:r>
+    </w:p>
+    <w:p>
+      <w:pPr>
+        <w:pStyle w:val="a"/>
+        <w:numPr>
+          <w:ilvl w:val="0"/>
+          <w:numId w:val="0"/>
+        </w:numPr>
+        <w:spacing w:before="240" w:after="240"/>
+        <w:jc w:val="center"/>
+        <w:rPr>
+          <w:rFonts w:cs="Times New Roman"/>
+          <w:szCs w:val="28"/>
+          <w:lang w:eastAsia="ru-RU" w:bidi="hi-IN"/>
+        </w:rPr>
+      </w:pPr>
+      <w:r>
+        <w:rPr>
+          <w:rFonts w:cs="Times New Roman"/>
+          <w:szCs w:val="28"/>
+          <w:lang w:eastAsia="ru-RU" w:bidi="hi-IN"/>
+        </w:rPr>
+        <w:t xml:space="preserve">Рисунок </w:t>
+      </w:r>
+      <w:r>
+        <w:rPr>
+          <w:rFonts w:cs="Times New Roman"/>
+          <w:szCs w:val="28"/>
+          <w:lang w:eastAsia="ru-RU" w:bidi="hi-IN"/>
+        </w:rPr>
+        <w:t>2</w:t>
+      </w:r>
+      <w:r>
+        <w:rPr>
+          <w:rFonts w:cs="Times New Roman"/>
+          <w:szCs w:val="28"/>
+          <w:lang w:eastAsia="ru-RU" w:bidi="hi-IN"/>
+        </w:rPr>
+        <w:t xml:space="preserve">.1 – </w:t>
+      </w:r>
+      <w:r>
+        <w:rPr>
+          <w:rFonts w:cs="Times New Roman"/>
+          <w:szCs w:val="28"/>
+          <w:lang w:eastAsia="ru-RU" w:bidi="hi-IN"/>
+        </w:rPr>
+        <w:t>Условная схема аппаратных компонентов платформы</w:t>
+      </w:r>
+    </w:p>
+    <w:p>
+      <w:pPr>
+        <w:rPr>
+          <w:szCs w:val="28"/>
+          <w:lang w:eastAsia="ru-RU" w:bidi="hi-IN"/>
+        </w:rPr>
+      </w:pPr>
+      <w:r>
+        <w:rPr>
+          <w:szCs w:val="28"/>
+          <w:lang w:eastAsia="ru-RU" w:bidi="hi-IN"/>
+        </w:rPr>
+        <w:t>В общем случае на данной схеме слева представлены элементы управления и датчики, а в правой части исполнительные органы, по центру находится микрокомпьютер, и отладочная плата с микроконтроллером «</w:t>
+      </w:r>
+      <w:r>
+        <w:rPr>
+          <w:szCs w:val="28"/>
+          <w:lang w:val="en-US" w:eastAsia="ru-RU" w:bidi="hi-IN"/>
+        </w:rPr>
+        <w:t>STM</w:t>
+      </w:r>
+      <w:r>
+        <w:rPr>
+          <w:szCs w:val="28"/>
+          <w:lang w:eastAsia="ru-RU" w:bidi="hi-IN"/>
+        </w:rPr>
+        <w:t xml:space="preserve">32 </w:t>
+      </w:r>
+      <w:r>
+        <w:rPr>
+          <w:szCs w:val="28"/>
+          <w:lang w:val="en-US" w:eastAsia="ru-RU" w:bidi="hi-IN"/>
+        </w:rPr>
+        <w:t>F</w:t>
+      </w:r>
+      <w:r>
+        <w:rPr>
+          <w:szCs w:val="28"/>
+          <w:lang w:eastAsia="ru-RU" w:bidi="hi-IN"/>
+        </w:rPr>
+        <w:t xml:space="preserve">1» на борту, а также распаянным датчиком гироскопа/акселерометра и двумя </w:t>
+      </w:r>
+      <w:r>
+        <w:rPr>
+          <w:szCs w:val="28"/>
+          <w:lang w:val="en-US" w:eastAsia="ru-RU" w:bidi="hi-IN"/>
+        </w:rPr>
+        <w:t>H</w:t>
+      </w:r>
+      <w:r>
+        <w:rPr>
+          <w:szCs w:val="28"/>
+          <w:lang w:eastAsia="ru-RU" w:bidi="hi-IN"/>
+        </w:rPr>
+        <w:t>-</w:t>
+      </w:r>
+      <w:r>
+        <w:rPr>
+          <w:szCs w:val="28"/>
+          <w:lang w:eastAsia="ru-RU" w:bidi="hi-IN"/>
+        </w:rPr>
+        <w:t>мостами, позволяющими управлять четырьмя двигателями.</w:t>
+      </w:r>
+    </w:p>
+    <w:p>
+      <w:pPr>
+        <w:rPr>
+          <w:szCs w:val="28"/>
+          <w:lang w:eastAsia="ru-RU" w:bidi="hi-IN"/>
+        </w:rPr>
+      </w:pPr>
+      <w:r>
+        <w:rPr>
+          <w:szCs w:val="28"/>
+          <w:lang w:eastAsia="ru-RU" w:bidi="hi-IN"/>
+        </w:rPr>
+        <w:t>Данная схема позволяет перенести часть вычислений для автоматического управления на внешний компьютер, управлять платформой в ручном режиме, строить карты помещений, производить обработку изображений, а также взаимодействовать с внешней средой благодаря манипулятору.</w:t>
+      </w:r>
+    </w:p>
+    <w:p>
+      <w:pPr>
+        <w:rPr>
+          <w:szCs w:val="28"/>
+          <w:lang w:eastAsia="ru-RU" w:bidi="hi-IN"/>
+        </w:rPr>
+      </w:pPr>
+      <w:r>
+        <w:rPr>
+          <w:szCs w:val="28"/>
+          <w:lang w:eastAsia="ru-RU" w:bidi="hi-IN"/>
+        </w:rPr>
+        <w:t xml:space="preserve">Также в данной схеме предусмотрен аккумуляторный блок, и блок управлений роботом, позволяющий произвести быструю настройку и управление микрокомпьютером, а соответственно и всеми частями </w:t>
+      </w:r>
+      <w:r>
+        <w:rPr>
+          <w:szCs w:val="28"/>
+          <w:lang w:eastAsia="ru-RU" w:bidi="hi-IN"/>
+        </w:rPr>
+        <w:lastRenderedPageBreak/>
+        <w:t>платформы, без подключения. Данные блоки позволят роботу обладать большей автономностью.</w:t>
+      </w:r>
+    </w:p>
+    <w:p>
+      <w:pPr>
+        <w:rPr>
+          <w:szCs w:val="28"/>
+          <w:lang w:eastAsia="ru-RU" w:bidi="hi-IN"/>
+        </w:rPr>
+      </w:pPr>
+      <w:r>
+        <w:rPr>
+          <w:szCs w:val="28"/>
+          <w:lang w:eastAsia="ru-RU" w:bidi="hi-IN"/>
+        </w:rPr>
+        <w:t>На основе имеющейся принципиальной схемы</w:t>
+      </w:r>
+      <w:r>
+        <w:rPr>
+          <w:szCs w:val="28"/>
+          <w:lang w:eastAsia="ru-RU" w:bidi="hi-IN"/>
+        </w:rPr>
+        <w:t xml:space="preserve"> мы может произвести подбор компонентов. В данном случае не будет производиться подбор внешнего компьютера и внешнего устройства ручного управления, так как эти элементы не являются основными и в любой момент могут быть добавлены и убраны, что не повлияет на общую систему. Также при выборе компонентов будут описываться важные характеристики элемента, кроме очевидных.</w:t>
+      </w:r>
+    </w:p>
+    <w:p>
+      <w:pPr>
+        <w:rPr>
+          <w:rFonts w:cs="Times New Roman"/>
+          <w:color w:val="000000"/>
+          <w:szCs w:val="28"/>
+        </w:rPr>
+      </w:pPr>
+      <w:r>
+        <w:rPr>
+          <w:szCs w:val="28"/>
+          <w:lang w:eastAsia="ru-RU" w:bidi="hi-IN"/>
+        </w:rPr>
+        <w:t>Начать следует с выбора микрокомпьютера, так как это повлияет на выбор остальных компонентов. Среди представленных на рынке микрокомпьютеров, имеющих вывод «</w:t>
+      </w:r>
+      <w:r>
+        <w:rPr>
+          <w:szCs w:val="28"/>
+          <w:lang w:val="en-US" w:eastAsia="ru-RU" w:bidi="hi-IN"/>
+        </w:rPr>
+        <w:t>GPIO</w:t>
+      </w:r>
+      <w:r>
+        <w:rPr>
+          <w:szCs w:val="28"/>
+          <w:lang w:eastAsia="ru-RU" w:bidi="hi-IN"/>
+        </w:rPr>
+        <w:t>», который нам необходим, лидерами являются микрокомпьютер «</w:t>
+      </w:r>
+      <w:r>
+        <w:rPr>
+          <w:rFonts w:cs="Times New Roman"/>
+          <w:color w:val="000000"/>
+          <w:szCs w:val="28"/>
+        </w:rPr>
+        <w:t>Raspberry Pi 4</w:t>
+      </w:r>
+      <w:r>
+        <w:rPr>
+          <w:rFonts w:cs="Times New Roman"/>
+          <w:color w:val="000000"/>
+          <w:szCs w:val="28"/>
+        </w:rPr>
+        <w:t>В</w:t>
+      </w:r>
+      <w:r>
+        <w:rPr>
+          <w:rFonts w:cs="Times New Roman"/>
+          <w:color w:val="000000"/>
+          <w:szCs w:val="28"/>
+        </w:rPr>
+        <w:t xml:space="preserve"> 8</w:t>
+      </w:r>
+      <w:proofErr w:type="spellStart"/>
+      <w:r>
+        <w:rPr>
+          <w:rFonts w:cs="Times New Roman"/>
+          <w:color w:val="000000"/>
+          <w:szCs w:val="28"/>
+          <w:lang w:val="en-US"/>
+        </w:rPr>
+        <w:t>gb</w:t>
+      </w:r>
+      <w:proofErr w:type="spellEnd"/>
+      <w:r>
+        <w:rPr>
+          <w:rFonts w:cs="Times New Roman"/>
+          <w:color w:val="000000"/>
+          <w:szCs w:val="28"/>
+        </w:rPr>
+        <w:t>» и «</w:t>
+      </w:r>
+      <w:r>
+        <w:rPr>
+          <w:rFonts w:cs="Times New Roman"/>
+          <w:color w:val="000000"/>
+          <w:szCs w:val="28"/>
+          <w:lang w:val="en-US"/>
+        </w:rPr>
+        <w:t>J</w:t>
+      </w:r>
+      <w:proofErr w:type="spellStart"/>
+      <w:r>
+        <w:rPr>
+          <w:rFonts w:cs="Times New Roman"/>
+          <w:color w:val="000000"/>
+          <w:szCs w:val="28"/>
+        </w:rPr>
+        <w:t>etson</w:t>
+      </w:r>
+      <w:proofErr w:type="spellEnd"/>
+      <w:r>
+        <w:rPr>
+          <w:rFonts w:cs="Times New Roman"/>
+          <w:color w:val="000000"/>
+          <w:szCs w:val="28"/>
+        </w:rPr>
+        <w:t xml:space="preserve"> </w:t>
+      </w:r>
+      <w:proofErr w:type="spellStart"/>
+      <w:r>
+        <w:rPr>
+          <w:rFonts w:cs="Times New Roman"/>
+          <w:color w:val="000000"/>
+          <w:szCs w:val="28"/>
+        </w:rPr>
+        <w:t>nano</w:t>
+      </w:r>
+      <w:proofErr w:type="spellEnd"/>
+      <w:r>
+        <w:rPr>
+          <w:rFonts w:cs="Times New Roman"/>
+          <w:color w:val="000000"/>
+          <w:szCs w:val="28"/>
+        </w:rPr>
+        <w:t xml:space="preserve">». Оба микрокомпьютера обладают необходимыми техническими требования, а именно: гребенкой пинов </w:t>
+      </w:r>
+      <w:r>
+        <w:rPr>
+          <w:szCs w:val="28"/>
+          <w:lang w:val="en-US" w:eastAsia="ru-RU" w:bidi="hi-IN"/>
+        </w:rPr>
+        <w:t>GPIO</w:t>
+      </w:r>
+      <w:r>
+        <w:rPr>
+          <w:szCs w:val="28"/>
+          <w:lang w:eastAsia="ru-RU" w:bidi="hi-IN"/>
+        </w:rPr>
+        <w:t xml:space="preserve">, </w:t>
+      </w:r>
+      <w:r>
+        <w:rPr>
+          <w:szCs w:val="28"/>
+          <w:lang w:val="en-US" w:eastAsia="ru-RU" w:bidi="hi-IN"/>
+        </w:rPr>
+        <w:t>USB</w:t>
+      </w:r>
+      <w:r>
+        <w:rPr>
+          <w:szCs w:val="28"/>
+          <w:lang w:eastAsia="ru-RU" w:bidi="hi-IN"/>
+        </w:rPr>
+        <w:t xml:space="preserve"> </w:t>
+      </w:r>
+      <w:r>
+        <w:rPr>
+          <w:szCs w:val="28"/>
+          <w:lang w:eastAsia="ru-RU" w:bidi="hi-IN"/>
+        </w:rPr>
+        <w:t>портами, возможность подключения камеры через шлейф, возможностью подключения к микрокомпьютеру экрана и низким вольтажом питания, что позволяет питать микрокомпьютер от аккумуляторного блока. Также оба микрокомпьютера имею схожу стоимость, в базовой комплектации порядка 10 000 рублей. В данном случае выгоднее будет отдать предпочтение микрокомпьютеру «</w:t>
+      </w:r>
+      <w:r>
+        <w:rPr>
+          <w:rFonts w:cs="Times New Roman"/>
+          <w:color w:val="000000"/>
+          <w:szCs w:val="28"/>
+        </w:rPr>
+        <w:t>Raspberry Pi 4</w:t>
+      </w:r>
+      <w:r>
+        <w:rPr>
+          <w:rFonts w:cs="Times New Roman"/>
+          <w:color w:val="000000"/>
+          <w:szCs w:val="28"/>
+        </w:rPr>
+        <w:t>В</w:t>
+      </w:r>
+      <w:r>
+        <w:rPr>
+          <w:rFonts w:cs="Times New Roman"/>
+          <w:color w:val="000000"/>
+          <w:szCs w:val="28"/>
+        </w:rPr>
+        <w:t xml:space="preserve"> 8</w:t>
+      </w:r>
+      <w:proofErr w:type="spellStart"/>
+      <w:r>
+        <w:rPr>
+          <w:rFonts w:cs="Times New Roman"/>
+          <w:color w:val="000000"/>
+          <w:szCs w:val="28"/>
+          <w:lang w:val="en-US"/>
+        </w:rPr>
+        <w:t>gb</w:t>
+      </w:r>
+      <w:proofErr w:type="spellEnd"/>
+      <w:r>
+        <w:rPr>
+          <w:rFonts w:cs="Times New Roman"/>
+          <w:color w:val="000000"/>
+          <w:szCs w:val="28"/>
+        </w:rPr>
+        <w:t>», так как он обладает большей оперативной памятью, 8 гигабайт против 2 и обладает более современным, а как следствие и более мощным процессором, того же семейства. Однако микрокомпьютер «</w:t>
+      </w:r>
+      <w:r>
+        <w:rPr>
+          <w:rFonts w:cs="Times New Roman"/>
+          <w:color w:val="000000"/>
+          <w:szCs w:val="28"/>
+          <w:lang w:val="en-US"/>
+        </w:rPr>
+        <w:t>J</w:t>
+      </w:r>
+      <w:proofErr w:type="spellStart"/>
+      <w:r>
+        <w:rPr>
+          <w:rFonts w:cs="Times New Roman"/>
+          <w:color w:val="000000"/>
+          <w:szCs w:val="28"/>
+        </w:rPr>
+        <w:t>etson</w:t>
+      </w:r>
+      <w:proofErr w:type="spellEnd"/>
+      <w:r>
+        <w:rPr>
+          <w:rFonts w:cs="Times New Roman"/>
+          <w:color w:val="000000"/>
+          <w:szCs w:val="28"/>
+        </w:rPr>
+        <w:t xml:space="preserve"> </w:t>
+      </w:r>
+      <w:proofErr w:type="spellStart"/>
+      <w:r>
+        <w:rPr>
+          <w:rFonts w:cs="Times New Roman"/>
+          <w:color w:val="000000"/>
+          <w:szCs w:val="28"/>
+        </w:rPr>
+        <w:t>nano</w:t>
+      </w:r>
+      <w:proofErr w:type="spellEnd"/>
+      <w:r>
+        <w:rPr>
+          <w:rFonts w:cs="Times New Roman"/>
+          <w:color w:val="000000"/>
+          <w:szCs w:val="28"/>
+        </w:rPr>
+        <w:t xml:space="preserve">» имеет видеокарту с 256 </w:t>
+      </w:r>
+      <w:proofErr w:type="spellStart"/>
+      <w:r>
+        <w:rPr>
+          <w:rFonts w:cs="Times New Roman"/>
+          <w:color w:val="000000"/>
+          <w:szCs w:val="28"/>
+          <w:lang w:val="en-US"/>
+        </w:rPr>
+        <w:t>cuda</w:t>
+      </w:r>
+      <w:proofErr w:type="spellEnd"/>
+      <w:r>
+        <w:rPr>
+          <w:rFonts w:cs="Times New Roman"/>
+          <w:color w:val="000000"/>
+          <w:szCs w:val="28"/>
+        </w:rPr>
+        <w:t>-</w:t>
+      </w:r>
+      <w:r>
+        <w:rPr>
+          <w:rFonts w:cs="Times New Roman"/>
+          <w:color w:val="000000"/>
+          <w:szCs w:val="28"/>
+        </w:rPr>
+        <w:t>ядрами, что позволяет лучше ему справлять с видеопотоком и нейросетями, но в данном случае это не является нашей задачей.</w:t>
+      </w:r>
+    </w:p>
+    <w:p>
+      <w:pPr>
+        <w:rPr>
+          <w:rFonts w:cs="Times New Roman"/>
+          <w:color w:val="000000"/>
+          <w:szCs w:val="28"/>
+        </w:rPr>
+      </w:pPr>
+      <w:r>
+        <w:rPr>
+          <w:rFonts w:cs="Times New Roman"/>
+          <w:color w:val="000000"/>
+          <w:szCs w:val="28"/>
+        </w:rPr>
+        <w:t xml:space="preserve">После определения микроконтроллера можно перейти к выбору систем сбора данных (датчикам) в нашем случае это будет камера и </w:t>
+      </w:r>
+      <w:proofErr w:type="spellStart"/>
+      <w:r>
+        <w:rPr>
+          <w:rFonts w:cs="Times New Roman"/>
+          <w:color w:val="000000"/>
+          <w:szCs w:val="28"/>
+        </w:rPr>
+        <w:t>лидар</w:t>
+      </w:r>
+      <w:proofErr w:type="spellEnd"/>
+      <w:r>
+        <w:rPr>
+          <w:rFonts w:cs="Times New Roman"/>
+          <w:color w:val="000000"/>
+          <w:szCs w:val="28"/>
+        </w:rPr>
+        <w:t xml:space="preserve">. В данном случае большинство представленных на рынке камер имеют схожие характеристики. Нам необходимо, чтобы камера имела угол обзора более </w:t>
+      </w:r>
+      <w:r>
+        <w:rPr>
+          <w:rFonts w:cs="Times New Roman"/>
+          <w:color w:val="000000"/>
+          <w:szCs w:val="28"/>
+        </w:rPr>
+        <w:lastRenderedPageBreak/>
+        <w:t>160</w:t>
+      </w:r>
+      <w:r>
+        <w:rPr>
+          <w:rFonts w:cs="Times New Roman"/>
+          <w:color w:val="000000"/>
+          <w:szCs w:val="28"/>
+        </w:rPr>
+        <w:sym w:font="Symbol" w:char="F0B0"/>
+      </w:r>
+      <w:r>
+        <w:rPr>
+          <w:rFonts w:cs="Times New Roman"/>
+          <w:color w:val="000000"/>
+          <w:szCs w:val="28"/>
+        </w:rPr>
+        <w:t>, качество съемки более 1080</w:t>
+      </w:r>
+      <w:r>
+        <w:rPr>
+          <w:rFonts w:cs="Times New Roman"/>
+          <w:color w:val="000000"/>
+          <w:szCs w:val="28"/>
+          <w:lang w:val="en-US"/>
+        </w:rPr>
+        <w:t>p</w:t>
+      </w:r>
+      <w:r>
+        <w:rPr>
+          <w:rFonts w:cs="Times New Roman"/>
+          <w:color w:val="000000"/>
+          <w:szCs w:val="28"/>
+        </w:rPr>
+        <w:t xml:space="preserve"> </w:t>
+      </w:r>
+      <w:r>
+        <w:rPr>
+          <w:rFonts w:cs="Times New Roman"/>
+          <w:color w:val="000000"/>
+          <w:szCs w:val="28"/>
+        </w:rPr>
+        <w:t xml:space="preserve">и шлейф подключения к микрокомпьютеру </w:t>
+      </w:r>
+      <w:r>
+        <w:rPr>
+          <w:szCs w:val="28"/>
+          <w:lang w:eastAsia="ru-RU" w:bidi="hi-IN"/>
+        </w:rPr>
+        <w:t>«</w:t>
+      </w:r>
+      <w:r>
+        <w:rPr>
+          <w:rFonts w:cs="Times New Roman"/>
+          <w:color w:val="000000"/>
+          <w:szCs w:val="28"/>
+        </w:rPr>
+        <w:t>Raspberry Pi 4</w:t>
+      </w:r>
+      <w:r>
+        <w:rPr>
+          <w:rFonts w:cs="Times New Roman"/>
+          <w:color w:val="000000"/>
+          <w:szCs w:val="28"/>
+        </w:rPr>
+        <w:t>В</w:t>
+      </w:r>
+      <w:r>
+        <w:rPr>
+          <w:rFonts w:cs="Times New Roman"/>
+          <w:color w:val="000000"/>
+          <w:szCs w:val="28"/>
+        </w:rPr>
+        <w:t xml:space="preserve"> 8</w:t>
+      </w:r>
+      <w:proofErr w:type="spellStart"/>
+      <w:r>
+        <w:rPr>
+          <w:rFonts w:cs="Times New Roman"/>
+          <w:color w:val="000000"/>
+          <w:szCs w:val="28"/>
+          <w:lang w:val="en-US"/>
+        </w:rPr>
+        <w:t>gb</w:t>
+      </w:r>
+      <w:proofErr w:type="spellEnd"/>
+      <w:r>
+        <w:rPr>
+          <w:rFonts w:cs="Times New Roman"/>
+          <w:color w:val="000000"/>
+          <w:szCs w:val="28"/>
+        </w:rPr>
+        <w:t>». Выберем самое дешевое и популярное предложение. Таким оказалось «</w:t>
+      </w:r>
+      <w:r>
+        <w:rPr>
+          <w:rFonts w:cs="Times New Roman"/>
+          <w:color w:val="000000"/>
+          <w:szCs w:val="28"/>
+        </w:rPr>
+        <w:t>OV5647</w:t>
+      </w:r>
+      <w:r>
+        <w:rPr>
+          <w:rFonts w:cs="Times New Roman"/>
+          <w:color w:val="000000"/>
+          <w:szCs w:val="28"/>
+        </w:rPr>
+        <w:t xml:space="preserve"> 160». Данная камера является одной из самых популярных на рынке и обладает сравнительно низкой стоимостью, при этом удовлетворяет нашим задачам. Необходимый нам </w:t>
+      </w:r>
+      <w:proofErr w:type="spellStart"/>
+      <w:r>
+        <w:rPr>
+          <w:rFonts w:cs="Times New Roman"/>
+          <w:color w:val="000000"/>
+          <w:szCs w:val="28"/>
+        </w:rPr>
+        <w:t>лидар</w:t>
+      </w:r>
+      <w:proofErr w:type="spellEnd"/>
+      <w:r>
+        <w:rPr>
+          <w:rFonts w:cs="Times New Roman"/>
+          <w:color w:val="000000"/>
+          <w:szCs w:val="28"/>
+        </w:rPr>
+        <w:t xml:space="preserve"> должен обладать возможностью 2</w:t>
+      </w:r>
+      <w:r>
+        <w:rPr>
+          <w:rFonts w:cs="Times New Roman"/>
+          <w:color w:val="000000"/>
+          <w:szCs w:val="28"/>
+          <w:lang w:val="en-US"/>
+        </w:rPr>
+        <w:t>D</w:t>
+      </w:r>
+      <w:r>
+        <w:rPr>
+          <w:rFonts w:cs="Times New Roman"/>
+          <w:color w:val="000000"/>
+          <w:szCs w:val="28"/>
+        </w:rPr>
+        <w:t xml:space="preserve"> сканирование на 360</w:t>
+      </w:r>
+      <w:r>
+        <w:rPr>
+          <w:rFonts w:cs="Times New Roman"/>
+          <w:color w:val="000000"/>
+          <w:szCs w:val="28"/>
+        </w:rPr>
+        <w:sym w:font="Symbol" w:char="F0B0"/>
+      </w:r>
+      <w:r>
+        <w:rPr>
+          <w:rFonts w:cs="Times New Roman"/>
+          <w:color w:val="000000"/>
+          <w:szCs w:val="28"/>
+        </w:rPr>
+        <w:t>, расстоянием между просветами менее одного градуса, дальностью работы более 5 метров и возможностью быстрого подключения и принятия данных в операционной среде «</w:t>
+      </w:r>
+      <w:r>
+        <w:rPr>
+          <w:rFonts w:cs="Times New Roman"/>
+          <w:color w:val="000000"/>
+          <w:szCs w:val="28"/>
+          <w:lang w:val="en-US"/>
+        </w:rPr>
+        <w:t>Linux</w:t>
+      </w:r>
+      <w:r>
+        <w:rPr>
+          <w:rFonts w:cs="Times New Roman"/>
+          <w:color w:val="000000"/>
+          <w:szCs w:val="28"/>
+        </w:rPr>
+        <w:t>». «</w:t>
+      </w:r>
+      <w:proofErr w:type="spellStart"/>
+      <w:r>
+        <w:rPr>
+          <w:rFonts w:cs="Times New Roman"/>
+          <w:color w:val="000000"/>
+          <w:szCs w:val="28"/>
+        </w:rPr>
+        <w:t>Lidar</w:t>
+      </w:r>
+      <w:proofErr w:type="spellEnd"/>
+      <w:r>
+        <w:rPr>
+          <w:rFonts w:cs="Times New Roman"/>
+          <w:color w:val="000000"/>
+          <w:szCs w:val="28"/>
+        </w:rPr>
+        <w:t xml:space="preserve"> Delta 2A</w:t>
+      </w:r>
+      <w:r>
+        <w:rPr>
+          <w:rFonts w:cs="Times New Roman"/>
+          <w:color w:val="000000"/>
+          <w:szCs w:val="28"/>
+        </w:rPr>
+        <w:t>»</w:t>
+      </w:r>
+      <w:r>
+        <w:rPr>
+          <w:rFonts w:cs="Times New Roman"/>
+          <w:color w:val="000000"/>
+          <w:szCs w:val="28"/>
+        </w:rPr>
+        <w:t xml:space="preserve"> </w:t>
+      </w:r>
+      <w:r>
+        <w:rPr>
+          <w:rFonts w:cs="Times New Roman"/>
+          <w:color w:val="000000"/>
+          <w:szCs w:val="28"/>
+        </w:rPr>
+        <w:t xml:space="preserve">обладает характеристиками превосходящими необходимые нам и сравнительно низкой стоимостью. Прямых аналогов в данной ценовой категории не имеет, либо имеет, но </w:t>
+      </w:r>
+      <w:proofErr w:type="gramStart"/>
+      <w:r>
+        <w:rPr>
+          <w:rFonts w:cs="Times New Roman"/>
+          <w:color w:val="000000"/>
+          <w:szCs w:val="28"/>
+        </w:rPr>
+        <w:t>не достаточно</w:t>
+      </w:r>
+      <w:proofErr w:type="gramEnd"/>
+      <w:r>
+        <w:rPr>
+          <w:rFonts w:cs="Times New Roman"/>
+          <w:color w:val="000000"/>
+          <w:szCs w:val="28"/>
+        </w:rPr>
+        <w:t xml:space="preserve"> развитых.</w:t>
+      </w:r>
+    </w:p>
+    <w:p>
+      <w:pPr>
+        <w:rPr>
+          <w:rFonts w:cs="Times New Roman"/>
+          <w:color w:val="000000"/>
+          <w:szCs w:val="28"/>
+        </w:rPr>
+      </w:pPr>
+      <w:r>
+        <w:rPr>
+          <w:rFonts w:cs="Times New Roman"/>
+          <w:color w:val="000000"/>
+          <w:szCs w:val="28"/>
+        </w:rPr>
+        <w:t xml:space="preserve">Для встроенного блока управления роботом нам необходим экран и </w:t>
+      </w:r>
+      <w:proofErr w:type="spellStart"/>
+      <w:r>
+        <w:rPr>
+          <w:rFonts w:cs="Times New Roman"/>
+          <w:color w:val="000000"/>
+          <w:szCs w:val="28"/>
+        </w:rPr>
+        <w:t>энкодер</w:t>
+      </w:r>
+      <w:proofErr w:type="spellEnd"/>
+      <w:r>
+        <w:rPr>
+          <w:rFonts w:cs="Times New Roman"/>
+          <w:color w:val="000000"/>
+          <w:szCs w:val="28"/>
+        </w:rPr>
+        <w:t xml:space="preserve"> с функцией кнопки, это позволит нам производить отладку робота при его изучении. Экран должен обладать маленьким размером, порядка одного дюйма, качеством изображения более 8 тысяч пикселей и возможностью подключения экрана через интерфейс </w:t>
+      </w:r>
+      <w:proofErr w:type="spellStart"/>
+      <w:r>
+        <w:rPr>
+          <w:rFonts w:cs="Times New Roman"/>
+          <w:color w:val="000000"/>
+          <w:szCs w:val="28"/>
+          <w:lang w:val="en-US"/>
+        </w:rPr>
+        <w:t>i</w:t>
+      </w:r>
+      <w:proofErr w:type="spellEnd"/>
+      <w:r>
+        <w:rPr>
+          <w:rFonts w:cs="Times New Roman"/>
+          <w:color w:val="000000"/>
+          <w:szCs w:val="28"/>
+        </w:rPr>
+        <w:t>2</w:t>
+      </w:r>
+      <w:r>
+        <w:rPr>
+          <w:rFonts w:cs="Times New Roman"/>
+          <w:color w:val="000000"/>
+          <w:szCs w:val="28"/>
+          <w:lang w:val="en-US"/>
+        </w:rPr>
+        <w:t>c</w:t>
+      </w:r>
+      <w:r>
+        <w:rPr>
+          <w:rFonts w:cs="Times New Roman"/>
+          <w:color w:val="000000"/>
+          <w:szCs w:val="28"/>
+        </w:rPr>
+        <w:t xml:space="preserve">. </w:t>
+      </w:r>
+      <w:proofErr w:type="gramStart"/>
+      <w:r>
+        <w:rPr>
+          <w:rFonts w:cs="Times New Roman"/>
+          <w:color w:val="000000"/>
+          <w:szCs w:val="28"/>
+        </w:rPr>
+        <w:t>В данном случае,</w:t>
+      </w:r>
+      <w:proofErr w:type="gramEnd"/>
+      <w:r>
+        <w:rPr>
+          <w:rFonts w:cs="Times New Roman"/>
+          <w:color w:val="000000"/>
+          <w:szCs w:val="28"/>
+        </w:rPr>
+        <w:t xml:space="preserve"> нам подойдет модуль экрана «</w:t>
+      </w:r>
+      <w:r>
+        <w:rPr>
+          <w:rFonts w:cs="Times New Roman"/>
+          <w:color w:val="000000"/>
+          <w:szCs w:val="28"/>
+          <w:lang w:val="en-US"/>
+        </w:rPr>
+        <w:t>TZT</w:t>
+      </w:r>
+      <w:r>
+        <w:rPr>
+          <w:rFonts w:cs="Times New Roman"/>
+          <w:color w:val="000000"/>
+          <w:szCs w:val="28"/>
+        </w:rPr>
+        <w:t xml:space="preserve"> </w:t>
+      </w:r>
+      <w:r>
+        <w:rPr>
+          <w:rFonts w:cs="Times New Roman"/>
+          <w:color w:val="000000"/>
+          <w:szCs w:val="28"/>
+          <w:lang w:val="en-US"/>
+        </w:rPr>
+        <w:t>OLED</w:t>
+      </w:r>
+      <w:r>
+        <w:rPr>
+          <w:rFonts w:cs="Times New Roman"/>
+          <w:color w:val="000000"/>
+          <w:szCs w:val="28"/>
+        </w:rPr>
+        <w:t xml:space="preserve"> 0.96</w:t>
+      </w:r>
+      <w:r>
+        <w:rPr>
+          <w:rFonts w:cs="Times New Roman"/>
+          <w:color w:val="000000"/>
+          <w:szCs w:val="28"/>
+        </w:rPr>
+        <w:t xml:space="preserve">». Он обладает всеми необходимыми функциями и имеет большое количество готовых программных пакетов для работы с ними. </w:t>
+      </w:r>
+      <w:proofErr w:type="spellStart"/>
+      <w:r>
+        <w:rPr>
+          <w:rFonts w:cs="Times New Roman"/>
+          <w:color w:val="000000"/>
+          <w:szCs w:val="28"/>
+        </w:rPr>
+        <w:t>Энкердер</w:t>
+      </w:r>
+      <w:proofErr w:type="spellEnd"/>
+      <w:r>
+        <w:rPr>
+          <w:rFonts w:cs="Times New Roman"/>
+          <w:color w:val="000000"/>
+          <w:szCs w:val="28"/>
+        </w:rPr>
+        <w:t xml:space="preserve"> в нашем случае должен быть круговым, иметь функцию кнопке и обладать более, чем </w:t>
+      </w:r>
+      <w:proofErr w:type="gramStart"/>
+      <w:r>
+        <w:rPr>
+          <w:rFonts w:cs="Times New Roman"/>
+          <w:color w:val="000000"/>
+          <w:szCs w:val="28"/>
+        </w:rPr>
+        <w:t>10-тью</w:t>
+      </w:r>
+      <w:proofErr w:type="gramEnd"/>
+      <w:r>
+        <w:rPr>
+          <w:rFonts w:cs="Times New Roman"/>
+          <w:color w:val="000000"/>
+          <w:szCs w:val="28"/>
+        </w:rPr>
+        <w:t xml:space="preserve"> импульсами на полный круг. Нам подойдет </w:t>
+      </w:r>
+      <w:proofErr w:type="spellStart"/>
+      <w:r>
+        <w:rPr>
+          <w:rFonts w:cs="Times New Roman"/>
+          <w:color w:val="000000"/>
+          <w:szCs w:val="28"/>
+        </w:rPr>
+        <w:t>эндокер</w:t>
+      </w:r>
+      <w:proofErr w:type="spellEnd"/>
+      <w:r>
+        <w:rPr>
+          <w:rFonts w:cs="Times New Roman"/>
+          <w:color w:val="000000"/>
+          <w:szCs w:val="28"/>
+        </w:rPr>
+        <w:t xml:space="preserve"> «ЕС11», он обладает всеми необходимыми характеристиками, сравнительно низкой ценой и хорошими отзывами. В данном случае нет смысла искать аналоги, так как выбранные элементы нас полностью устраивают.</w:t>
+      </w:r>
+    </w:p>
+    <w:p>
+      <w:pPr>
+        <w:rPr>
+          <w:rFonts w:cs="Times New Roman"/>
+          <w:color w:val="000000"/>
+          <w:szCs w:val="28"/>
+        </w:rPr>
+      </w:pPr>
+      <w:r>
+        <w:rPr>
+          <w:rFonts w:cs="Times New Roman"/>
+          <w:color w:val="000000"/>
+          <w:szCs w:val="28"/>
+        </w:rPr>
+        <w:t xml:space="preserve">Отладочная плата микроконтроллера должна содержать в себе </w:t>
+      </w:r>
+      <w:r>
+        <w:rPr>
+          <w:rFonts w:cs="Times New Roman"/>
+          <w:color w:val="000000"/>
+          <w:szCs w:val="28"/>
+          <w:lang w:val="en-US"/>
+        </w:rPr>
+        <w:t>H</w:t>
+      </w:r>
+      <w:r>
+        <w:rPr>
+          <w:rFonts w:cs="Times New Roman"/>
+          <w:color w:val="000000"/>
+          <w:szCs w:val="28"/>
+        </w:rPr>
+        <w:t>-</w:t>
+      </w:r>
+      <w:r>
+        <w:rPr>
+          <w:rFonts w:cs="Times New Roman"/>
+          <w:color w:val="000000"/>
+          <w:szCs w:val="28"/>
+        </w:rPr>
+        <w:t xml:space="preserve">мост, датчик гироскоп/акселерометр, возможность подключения двигателей с </w:t>
+      </w:r>
+      <w:proofErr w:type="spellStart"/>
+      <w:r>
+        <w:rPr>
+          <w:rFonts w:cs="Times New Roman"/>
+          <w:color w:val="000000"/>
+          <w:szCs w:val="28"/>
+        </w:rPr>
+        <w:t>энкодерами</w:t>
+      </w:r>
+      <w:proofErr w:type="spellEnd"/>
+      <w:r>
+        <w:rPr>
+          <w:rFonts w:cs="Times New Roman"/>
+          <w:color w:val="000000"/>
+          <w:szCs w:val="28"/>
+        </w:rPr>
+        <w:t xml:space="preserve"> и распаянным на плате стабилизатором напряжения. Контроллер, который используется в отладочной плате, должен иметь возможность работы на частоте 8 МГц, хотя бы по одному интерфейсу </w:t>
+      </w:r>
+      <w:proofErr w:type="spellStart"/>
+      <w:r>
+        <w:rPr>
+          <w:rFonts w:cs="Times New Roman"/>
+          <w:color w:val="000000"/>
+          <w:szCs w:val="28"/>
+          <w:lang w:val="en-US"/>
+        </w:rPr>
+        <w:t>i</w:t>
+      </w:r>
+      <w:proofErr w:type="spellEnd"/>
+      <w:r>
+        <w:rPr>
+          <w:rFonts w:cs="Times New Roman"/>
+          <w:color w:val="000000"/>
+          <w:szCs w:val="28"/>
+        </w:rPr>
+        <w:t>2</w:t>
+      </w:r>
+      <w:r>
+        <w:rPr>
+          <w:rFonts w:cs="Times New Roman"/>
+          <w:color w:val="000000"/>
+          <w:szCs w:val="28"/>
+          <w:lang w:val="en-US"/>
+        </w:rPr>
+        <w:t>c</w:t>
+      </w:r>
+      <w:r>
+        <w:rPr>
+          <w:rFonts w:cs="Times New Roman"/>
+          <w:color w:val="000000"/>
+          <w:szCs w:val="28"/>
+        </w:rPr>
+        <w:t xml:space="preserve"> </w:t>
+      </w:r>
+      <w:r>
+        <w:rPr>
+          <w:rFonts w:cs="Times New Roman"/>
+          <w:color w:val="000000"/>
+          <w:szCs w:val="28"/>
+        </w:rPr>
+        <w:t xml:space="preserve">и </w:t>
+      </w:r>
+      <w:proofErr w:type="spellStart"/>
+      <w:r>
+        <w:rPr>
+          <w:rFonts w:cs="Times New Roman"/>
+          <w:color w:val="000000"/>
+          <w:szCs w:val="28"/>
+          <w:lang w:val="en-US"/>
+        </w:rPr>
+        <w:t>uart</w:t>
+      </w:r>
+      <w:proofErr w:type="spellEnd"/>
+      <w:r>
+        <w:rPr>
+          <w:rFonts w:cs="Times New Roman"/>
+          <w:color w:val="000000"/>
+          <w:szCs w:val="28"/>
+        </w:rPr>
+        <w:t xml:space="preserve"> </w:t>
+      </w:r>
+      <w:r>
+        <w:rPr>
+          <w:rFonts w:cs="Times New Roman"/>
+          <w:color w:val="000000"/>
+          <w:szCs w:val="28"/>
+        </w:rPr>
+        <w:t xml:space="preserve">и </w:t>
+      </w:r>
+      <w:r>
+        <w:rPr>
+          <w:rFonts w:cs="Times New Roman"/>
+          <w:color w:val="000000"/>
+          <w:szCs w:val="28"/>
+        </w:rPr>
+        <w:lastRenderedPageBreak/>
+        <w:t xml:space="preserve">производительной мощностью, достаточной для управления четырьмя серводвигателями и как минимум двумя блоками колес с </w:t>
+      </w:r>
+      <w:proofErr w:type="spellStart"/>
+      <w:r>
+        <w:rPr>
+          <w:rFonts w:cs="Times New Roman"/>
+          <w:color w:val="000000"/>
+          <w:szCs w:val="28"/>
+        </w:rPr>
+        <w:t>эндокерами</w:t>
+      </w:r>
+      <w:proofErr w:type="spellEnd"/>
+      <w:r>
+        <w:rPr>
+          <w:rFonts w:cs="Times New Roman"/>
+          <w:color w:val="000000"/>
+          <w:szCs w:val="28"/>
+        </w:rPr>
+        <w:t xml:space="preserve">, а также возможностью передачи пакетов данных по </w:t>
+      </w:r>
+      <w:proofErr w:type="spellStart"/>
+      <w:r>
+        <w:rPr>
+          <w:rFonts w:cs="Times New Roman"/>
+          <w:color w:val="000000"/>
+          <w:szCs w:val="28"/>
+          <w:lang w:val="en-US"/>
+        </w:rPr>
+        <w:t>uart</w:t>
+      </w:r>
+      <w:proofErr w:type="spellEnd"/>
+      <w:r>
+        <w:rPr>
+          <w:rFonts w:cs="Times New Roman"/>
+          <w:color w:val="000000"/>
+          <w:szCs w:val="28"/>
+        </w:rPr>
+        <w:t xml:space="preserve"> </w:t>
+      </w:r>
+      <w:r>
+        <w:rPr>
+          <w:rFonts w:cs="Times New Roman"/>
+          <w:color w:val="000000"/>
+          <w:szCs w:val="28"/>
+        </w:rPr>
+        <w:t>интерфейсу не реже 10 раз в секунду. Платформа и двигатели должны иметь площадь более 50 см квадратных, и возможностью выдерживать вес в пять килограмм, это необходимо для установки манипулятора и остальных элементов робота. В данном случае были выбрана комплектная платформа и отладочная плата от компании «</w:t>
+      </w:r>
+      <w:proofErr w:type="spellStart"/>
+      <w:r>
+        <w:rPr>
+          <w:rFonts w:cs="Times New Roman"/>
+          <w:color w:val="000000"/>
+          <w:szCs w:val="28"/>
+        </w:rPr>
+        <w:t>MoebiusTech</w:t>
+      </w:r>
+      <w:proofErr w:type="spellEnd"/>
+      <w:r>
+        <w:rPr>
+          <w:rFonts w:cs="Times New Roman"/>
+          <w:color w:val="000000"/>
+          <w:szCs w:val="28"/>
+        </w:rPr>
+        <w:t xml:space="preserve"> Store</w:t>
+      </w:r>
+      <w:r>
+        <w:rPr>
+          <w:rFonts w:cs="Times New Roman"/>
+          <w:color w:val="000000"/>
+          <w:szCs w:val="28"/>
+        </w:rPr>
+        <w:t>». Они предлагают отладочную плату на контроллер «</w:t>
+      </w:r>
+      <w:r>
+        <w:rPr>
+          <w:rFonts w:cs="Times New Roman"/>
+          <w:color w:val="000000"/>
+          <w:szCs w:val="28"/>
+          <w:lang w:val="en-US"/>
+        </w:rPr>
+        <w:t>STM</w:t>
+      </w:r>
+      <w:r>
+        <w:rPr>
+          <w:rFonts w:cs="Times New Roman"/>
+          <w:color w:val="000000"/>
+          <w:szCs w:val="28"/>
+        </w:rPr>
+        <w:t xml:space="preserve">32 </w:t>
+      </w:r>
+      <w:r>
+        <w:rPr>
+          <w:rFonts w:cs="Times New Roman"/>
+          <w:color w:val="000000"/>
+          <w:szCs w:val="28"/>
+          <w:lang w:val="en-US"/>
+        </w:rPr>
+        <w:t>F</w:t>
+      </w:r>
+      <w:r>
+        <w:rPr>
+          <w:rFonts w:cs="Times New Roman"/>
+          <w:color w:val="000000"/>
+          <w:szCs w:val="28"/>
+        </w:rPr>
+        <w:t>1</w:t>
+      </w:r>
+      <w:r>
+        <w:rPr>
+          <w:rFonts w:cs="Times New Roman"/>
+          <w:color w:val="000000"/>
+          <w:szCs w:val="28"/>
+        </w:rPr>
+        <w:t>»</w:t>
+      </w:r>
+      <w:r>
+        <w:rPr>
+          <w:rFonts w:cs="Times New Roman"/>
+          <w:color w:val="000000"/>
+          <w:szCs w:val="28"/>
+        </w:rPr>
+        <w:t xml:space="preserve"> </w:t>
+      </w:r>
+      <w:r>
+        <w:rPr>
+          <w:rFonts w:cs="Times New Roman"/>
+          <w:color w:val="000000"/>
+          <w:szCs w:val="28"/>
+        </w:rPr>
+        <w:t xml:space="preserve">и платформу с четырьмя колесами Илона, крепящимися к </w:t>
+      </w:r>
+      <w:proofErr w:type="gramStart"/>
+      <w:r>
+        <w:rPr>
+          <w:rFonts w:cs="Times New Roman"/>
+          <w:color w:val="000000"/>
+          <w:szCs w:val="28"/>
+        </w:rPr>
+        <w:t>двух этажной</w:t>
+      </w:r>
+      <w:proofErr w:type="gramEnd"/>
+      <w:r>
+        <w:rPr>
+          <w:rFonts w:cs="Times New Roman"/>
+          <w:color w:val="000000"/>
+          <w:szCs w:val="28"/>
+        </w:rPr>
+        <w:t xml:space="preserve"> акриловой плите. Данный набор удовлетворяет всем необходимым нам характеристикам и не имеет подобных аналогов, либо имеет, но слабо развитых. Отладочная плата имеет аналог на базе микроконтроллера семейства «</w:t>
+      </w:r>
+      <w:r>
+        <w:rPr>
+          <w:rFonts w:cs="Times New Roman"/>
+          <w:color w:val="000000"/>
+          <w:szCs w:val="28"/>
+          <w:lang w:val="en-US"/>
+        </w:rPr>
+        <w:t>AVR</w:t>
+      </w:r>
+      <w:r>
+        <w:rPr>
+          <w:rFonts w:cs="Times New Roman"/>
+          <w:color w:val="000000"/>
+          <w:szCs w:val="28"/>
+        </w:rPr>
+        <w:t xml:space="preserve">», однако данный </w:t>
+      </w:r>
+      <w:proofErr w:type="spellStart"/>
+      <w:r>
+        <w:rPr>
+          <w:rFonts w:cs="Times New Roman"/>
+          <w:color w:val="000000"/>
+          <w:szCs w:val="28"/>
+        </w:rPr>
+        <w:t>мироконтроллер</w:t>
+      </w:r>
+      <w:proofErr w:type="spellEnd"/>
+      <w:r>
+        <w:rPr>
+          <w:rFonts w:cs="Times New Roman"/>
+          <w:color w:val="000000"/>
+          <w:szCs w:val="28"/>
+        </w:rPr>
+        <w:t xml:space="preserve"> обладает меньшей шиной данных и соответственно меньшей вычислительной способностью. Также семейство микроконтроллеров «</w:t>
+      </w:r>
+      <w:r>
+        <w:rPr>
+          <w:rFonts w:cs="Times New Roman"/>
+          <w:color w:val="000000"/>
+          <w:szCs w:val="28"/>
+          <w:lang w:val="en-US"/>
+        </w:rPr>
+        <w:t>STM</w:t>
+      </w:r>
+      <w:r>
+        <w:rPr>
+          <w:rFonts w:cs="Times New Roman"/>
+          <w:color w:val="000000"/>
+          <w:szCs w:val="28"/>
+        </w:rPr>
+        <w:t>32»</w:t>
+      </w:r>
+      <w:r>
+        <w:rPr>
+          <w:rFonts w:cs="Times New Roman"/>
+          <w:color w:val="000000"/>
+          <w:szCs w:val="28"/>
+        </w:rPr>
+        <w:t xml:space="preserve"> </w:t>
+      </w:r>
+      <w:r>
+        <w:rPr>
+          <w:rFonts w:cs="Times New Roman"/>
+          <w:color w:val="000000"/>
+          <w:szCs w:val="28"/>
+        </w:rPr>
+        <w:t>более часто встречается в робототехнике и автоматизации промышленного уровня, поэтому обучение на данном контроллере является более выгодным.</w:t>
+      </w:r>
+    </w:p>
+    <w:p>
+      <w:pPr>
+        <w:rPr>
+          <w:rFonts w:cs="Times New Roman"/>
+          <w:color w:val="000000"/>
+          <w:szCs w:val="28"/>
+        </w:rPr>
+      </w:pPr>
+      <w:r>
+        <w:rPr>
+          <w:rFonts w:cs="Times New Roman"/>
+          <w:color w:val="000000"/>
+          <w:szCs w:val="28"/>
+        </w:rPr>
+        <w:t xml:space="preserve">Манипулятор, установленный </w:t>
+      </w:r>
+      <w:proofErr w:type="gramStart"/>
+      <w:r>
+        <w:rPr>
+          <w:rFonts w:cs="Times New Roman"/>
+          <w:color w:val="000000"/>
+          <w:szCs w:val="28"/>
+        </w:rPr>
+        <w:t>на роботе</w:t>
+      </w:r>
+      <w:proofErr w:type="gramEnd"/>
+      <w:r>
+        <w:rPr>
+          <w:rFonts w:cs="Times New Roman"/>
+          <w:color w:val="000000"/>
+          <w:szCs w:val="28"/>
+        </w:rPr>
+        <w:t xml:space="preserve"> должен иметь возможность замены типа захвата и выдерживать вес в точке захвата до 200 грамм, а также имитировать манипулятор используемый в промышленной робототехнике. Был сделан выбор в пользу </w:t>
+      </w:r>
+      <w:r>
+        <w:rPr>
+          <w:rFonts w:cs="Times New Roman"/>
+          <w:color w:val="000000"/>
+          <w:szCs w:val="28"/>
+        </w:rPr>
+        <w:t>3</w:t>
+      </w:r>
+      <w:r>
+        <w:rPr>
+          <w:rFonts w:cs="Times New Roman"/>
+          <w:color w:val="000000"/>
+          <w:szCs w:val="28"/>
+          <w:lang w:val="en-US"/>
+        </w:rPr>
+        <w:t>D</w:t>
+      </w:r>
+      <w:r>
+        <w:rPr>
+          <w:rFonts w:cs="Times New Roman"/>
+          <w:color w:val="000000"/>
+          <w:szCs w:val="28"/>
+        </w:rPr>
+        <w:t xml:space="preserve"> </w:t>
+      </w:r>
+      <w:r>
+        <w:rPr>
+          <w:rFonts w:cs="Times New Roman"/>
+          <w:color w:val="000000"/>
+          <w:szCs w:val="28"/>
+        </w:rPr>
+        <w:t>печати пластиком манипулятора «</w:t>
+      </w:r>
+      <w:r>
+        <w:rPr>
+          <w:rFonts w:cs="Times New Roman"/>
+          <w:color w:val="000000"/>
+          <w:szCs w:val="28"/>
+        </w:rPr>
+        <w:t>EEZYbotARM mk2</w:t>
+      </w:r>
+      <w:r>
+        <w:rPr>
+          <w:rFonts w:cs="Times New Roman"/>
+          <w:color w:val="000000"/>
+          <w:szCs w:val="28"/>
+        </w:rPr>
+        <w:t>». Модели для печати на данным манипулятор находятся в открытом доступе, а 3</w:t>
+      </w:r>
+      <w:r>
+        <w:rPr>
+          <w:rFonts w:cs="Times New Roman"/>
+          <w:color w:val="000000"/>
+          <w:szCs w:val="28"/>
+          <w:lang w:val="en-US"/>
+        </w:rPr>
+        <w:t>D</w:t>
+      </w:r>
+      <w:r>
+        <w:rPr>
+          <w:rFonts w:cs="Times New Roman"/>
+          <w:color w:val="000000"/>
+          <w:szCs w:val="28"/>
+        </w:rPr>
+        <w:t xml:space="preserve"> </w:t>
+      </w:r>
+      <w:r>
+        <w:rPr>
+          <w:rFonts w:cs="Times New Roman"/>
+          <w:color w:val="000000"/>
+          <w:szCs w:val="28"/>
+        </w:rPr>
+        <w:t xml:space="preserve">печать облегает модернизацию робота, также данный манипулятор может выдержать вес более 200 </w:t>
+      </w:r>
+      <w:proofErr w:type="gramStart"/>
+      <w:r>
+        <w:rPr>
+          <w:rFonts w:cs="Times New Roman"/>
+          <w:color w:val="000000"/>
+          <w:szCs w:val="28"/>
+        </w:rPr>
+        <w:t>грамм</w:t>
+      </w:r>
+      <w:proofErr w:type="gramEnd"/>
+      <w:r>
+        <w:rPr>
+          <w:rFonts w:cs="Times New Roman"/>
+          <w:color w:val="000000"/>
+          <w:szCs w:val="28"/>
+        </w:rPr>
+        <w:t xml:space="preserve"> и является уменьшенной копией (1:7) промышленного манипулятора «ABB</w:t>
+      </w:r>
+      <w:r>
+        <w:rPr>
+          <w:rFonts w:cs="Times New Roman"/>
+          <w:color w:val="000000"/>
+          <w:szCs w:val="28"/>
+        </w:rPr>
+        <w:t xml:space="preserve"> IRB</w:t>
+      </w:r>
+      <w:r>
+        <w:rPr>
+          <w:rFonts w:cs="Times New Roman"/>
+          <w:color w:val="000000"/>
+          <w:szCs w:val="28"/>
+        </w:rPr>
+        <w:t xml:space="preserve"> </w:t>
+      </w:r>
+      <w:r>
+        <w:rPr>
+          <w:rFonts w:cs="Times New Roman"/>
+          <w:color w:val="000000"/>
+          <w:szCs w:val="28"/>
+        </w:rPr>
+        <w:t>460</w:t>
+      </w:r>
+      <w:r>
+        <w:rPr>
+          <w:rFonts w:cs="Times New Roman"/>
+          <w:color w:val="000000"/>
+          <w:szCs w:val="28"/>
+        </w:rPr>
+        <w:t>».</w:t>
+      </w:r>
+    </w:p>
+    <w:p>
+      <w:pPr>
+        <w:rPr>
+          <w:rFonts w:cs="Times New Roman"/>
+          <w:color w:val="000000"/>
+          <w:szCs w:val="28"/>
+        </w:rPr>
+      </w:pPr>
+      <w:r>
+        <w:rPr>
+          <w:rFonts w:cs="Times New Roman"/>
+          <w:color w:val="000000"/>
+          <w:szCs w:val="28"/>
+        </w:rPr>
+        <w:t xml:space="preserve">Драйвер ШИМ сигнала для управления сервоприводами манипулятора должен иметь более </w:t>
+      </w:r>
+      <w:proofErr w:type="gramStart"/>
+      <w:r>
+        <w:rPr>
+          <w:rFonts w:cs="Times New Roman"/>
+          <w:color w:val="000000"/>
+          <w:szCs w:val="28"/>
+        </w:rPr>
+        <w:t>16-ти</w:t>
+      </w:r>
+      <w:proofErr w:type="gramEnd"/>
+      <w:r>
+        <w:rPr>
+          <w:rFonts w:cs="Times New Roman"/>
+          <w:color w:val="000000"/>
+          <w:szCs w:val="28"/>
+        </w:rPr>
+        <w:t xml:space="preserve"> ШИМ пинов, возможность подключение внешнего питания и интерфейс общения с микроконтроллером «</w:t>
+      </w:r>
+      <w:r>
+        <w:rPr>
+          <w:rFonts w:cs="Times New Roman"/>
+          <w:color w:val="000000"/>
+          <w:szCs w:val="28"/>
+          <w:lang w:val="en-US"/>
+        </w:rPr>
+        <w:t>I</w:t>
+      </w:r>
+      <w:r>
+        <w:rPr>
+          <w:rFonts w:cs="Times New Roman"/>
+          <w:color w:val="000000"/>
+          <w:szCs w:val="28"/>
+        </w:rPr>
+        <w:t>2</w:t>
+      </w:r>
+      <w:r>
+        <w:rPr>
+          <w:rFonts w:cs="Times New Roman"/>
+          <w:color w:val="000000"/>
+          <w:szCs w:val="28"/>
+          <w:lang w:val="en-US"/>
+        </w:rPr>
+        <w:t>C</w:t>
+      </w:r>
+      <w:r>
+        <w:rPr>
+          <w:rFonts w:cs="Times New Roman"/>
+          <w:color w:val="000000"/>
+          <w:szCs w:val="28"/>
+        </w:rPr>
+        <w:t xml:space="preserve">». Самым </w:t>
+      </w:r>
+      <w:r>
+        <w:rPr>
+          <w:rFonts w:cs="Times New Roman"/>
+          <w:color w:val="000000"/>
+          <w:szCs w:val="28"/>
+        </w:rPr>
+        <w:lastRenderedPageBreak/>
+        <w:t xml:space="preserve">распространённым и удовлетворяющим всем характеристикам является драйвер </w:t>
+      </w:r>
+      <w:r>
+        <w:rPr>
+          <w:rFonts w:cs="Times New Roman"/>
+          <w:color w:val="000000"/>
+          <w:szCs w:val="28"/>
+        </w:rPr>
+        <w:t>PCA9685PW</w:t>
+      </w:r>
+      <w:r>
+        <w:rPr>
+          <w:rFonts w:cs="Times New Roman"/>
+          <w:color w:val="000000"/>
+          <w:szCs w:val="28"/>
+          <w:lang w:val="en-US"/>
+        </w:rPr>
+        <w:t>M</w:t>
+      </w:r>
+      <w:r>
+        <w:rPr>
+          <w:rFonts w:cs="Times New Roman"/>
+          <w:color w:val="000000"/>
+          <w:szCs w:val="28"/>
+        </w:rPr>
+        <w:t>.</w:t>
+      </w:r>
+    </w:p>
+    <w:p>
+      <w:pPr>
+        <w:rPr>
+          <w:szCs w:val="28"/>
+        </w:rPr>
+      </w:pPr>
+      <w:r>
+        <w:rPr>
+          <w:rFonts w:cs="Times New Roman"/>
+          <w:color w:val="000000"/>
+          <w:szCs w:val="28"/>
+        </w:rPr>
+        <w:t>При выборе сервоприводов следует опираться на возможность сервопривода поворачиваться на угол до 180</w:t>
+      </w:r>
+      <w:r>
+        <w:rPr>
+          <w:rFonts w:cs="Times New Roman"/>
+          <w:color w:val="000000"/>
+          <w:szCs w:val="28"/>
+        </w:rPr>
+        <w:sym w:font="Symbol" w:char="F0B0"/>
+      </w:r>
+      <w:r>
+        <w:rPr>
+          <w:rFonts w:cs="Times New Roman"/>
+          <w:color w:val="000000"/>
+          <w:szCs w:val="28"/>
+        </w:rPr>
+        <w:t xml:space="preserve"> и быть достаточно </w:t>
+      </w:r>
+      <w:r>
+        <w:rPr>
+          <w:rFonts w:cs="Times New Roman"/>
+          <w:color w:val="000000"/>
+          <w:szCs w:val="28"/>
+        </w:rPr>
+        <w:t>распространённым</w:t>
+      </w:r>
+      <w:r>
+        <w:rPr>
+          <w:rFonts w:cs="Times New Roman"/>
+          <w:color w:val="000000"/>
+          <w:szCs w:val="28"/>
+        </w:rPr>
+        <w:t xml:space="preserve"> для возможности быстро замены, также сервопривод должен иметь момент силы более 10 кг/см. Всем характеристикам удовлетворяет модель сервопривода «</w:t>
+      </w:r>
+      <w:r>
+        <w:rPr>
+          <w:rStyle w:val="ali-kitbasebase1odrub"/>
+          <w:szCs w:val="28"/>
+        </w:rPr>
+        <w:t xml:space="preserve">MG995-all </w:t>
+      </w:r>
+      <w:proofErr w:type="spellStart"/>
+      <w:r>
+        <w:rPr>
+          <w:rStyle w:val="ali-kitbasebase1odrub"/>
+          <w:szCs w:val="28"/>
+        </w:rPr>
+        <w:t>metal</w:t>
+      </w:r>
+      <w:proofErr w:type="spellEnd"/>
+      <w:r>
+        <w:rPr>
+          <w:rStyle w:val="ali-kitbasebase1odrub"/>
+          <w:szCs w:val="28"/>
+        </w:rPr>
+        <w:t>», также она обладает повышенной прочностью и износостойкость и является одним из лидеров среди сервоприводов в своей ценовой категории.</w:t>
+      </w:r>
+    </w:p>
+    <w:p>
+      <w:pPr>
+        <w:pStyle w:val="3"/>
+      </w:pPr>
+      <w:r>
+        <w:t>2.2</w:t>
+      </w:r>
+      <w:r>
+        <w:t xml:space="preserve"> </w:t>
+      </w:r>
+      <w:r>
+        <w:t>Проектирование</w:t>
+      </w:r>
+      <w:r>
+        <w:t xml:space="preserve"> корпуса</w:t>
+      </w:r>
+      <w:bookmarkEnd w:id="15"/>
     </w:p>
     <w:p>
       <w:pPr>
@@ -5293,24 +7070,604 @@
           <w:szCs w:val="28"/>
           <w:lang w:eastAsia="ru-RU" w:bidi="hi-IN"/>
         </w:rPr>
-        <w:t>Пункт 2.1.</w:t>
+        <w:t>При проектировании корпуса стояли следующие задачи:</w:t>
+      </w:r>
+    </w:p>
+    <w:p>
+      <w:pPr>
+        <w:pStyle w:val="a"/>
+        <w:numPr>
+          <w:ilvl w:val="0"/>
+          <w:numId w:val="22"/>
+        </w:numPr>
+        <w:rPr>
+          <w:rFonts w:cs="Times New Roman"/>
+          <w:szCs w:val="28"/>
+          <w:lang w:eastAsia="ru-RU" w:bidi="hi-IN"/>
+        </w:rPr>
+      </w:pPr>
+      <w:r>
+        <w:rPr>
+          <w:rFonts w:cs="Times New Roman"/>
+          <w:szCs w:val="28"/>
+          <w:lang w:eastAsia="ru-RU" w:bidi="hi-IN"/>
+        </w:rPr>
+        <w:t>удобно разместить все компоненты робота в корпусе;</w:t>
+      </w:r>
+    </w:p>
+    <w:p>
+      <w:pPr>
+        <w:pStyle w:val="a"/>
+        <w:numPr>
+          <w:ilvl w:val="0"/>
+          <w:numId w:val="22"/>
+        </w:numPr>
+        <w:rPr>
+          <w:rFonts w:cs="Times New Roman"/>
+          <w:szCs w:val="28"/>
+          <w:lang w:eastAsia="ru-RU" w:bidi="hi-IN"/>
+        </w:rPr>
+      </w:pPr>
+      <w:r>
+        <w:rPr>
+          <w:rFonts w:cs="Times New Roman"/>
+          <w:szCs w:val="28"/>
+          <w:lang w:eastAsia="ru-RU" w:bidi="hi-IN"/>
+        </w:rPr>
+        <w:t>размер робота не должен превышать в высоту 50 сантиметров, в длину 30 сантиметров и в ширину 20 сантиметров</w:t>
+      </w:r>
+      <w:r>
+        <w:rPr>
+          <w:rFonts w:cs="Times New Roman"/>
+          <w:szCs w:val="28"/>
+          <w:lang w:eastAsia="ru-RU" w:bidi="hi-IN"/>
+        </w:rPr>
+        <w:t>;</w:t>
+      </w:r>
+    </w:p>
+    <w:p>
+      <w:pPr>
+        <w:pStyle w:val="a"/>
+        <w:numPr>
+          <w:ilvl w:val="0"/>
+          <w:numId w:val="22"/>
+        </w:numPr>
+        <w:rPr>
+          <w:rFonts w:cs="Times New Roman"/>
+          <w:szCs w:val="28"/>
+          <w:lang w:eastAsia="ru-RU" w:bidi="hi-IN"/>
+        </w:rPr>
+      </w:pPr>
+      <w:r>
+        <w:rPr>
+          <w:rFonts w:cs="Times New Roman"/>
+          <w:szCs w:val="28"/>
+          <w:lang w:eastAsia="ru-RU" w:bidi="hi-IN"/>
+        </w:rPr>
+        <w:t>создать возможность удобного разборки и сборки робота;</w:t>
+      </w:r>
+    </w:p>
+    <w:p>
+      <w:pPr>
+        <w:pStyle w:val="a"/>
+        <w:numPr>
+          <w:ilvl w:val="0"/>
+          <w:numId w:val="22"/>
+        </w:numPr>
+        <w:rPr>
+          <w:rFonts w:cs="Times New Roman"/>
+          <w:szCs w:val="28"/>
+          <w:lang w:eastAsia="ru-RU" w:bidi="hi-IN"/>
+        </w:rPr>
+      </w:pPr>
+      <w:r>
+        <w:rPr>
+          <w:rFonts w:cs="Times New Roman"/>
+          <w:szCs w:val="28"/>
+          <w:lang w:eastAsia="ru-RU" w:bidi="hi-IN"/>
+        </w:rPr>
+        <w:t>вес робота должен быть равномерно распределен между колесами;</w:t>
+      </w:r>
+    </w:p>
+    <w:p>
+      <w:pPr>
+        <w:rPr>
+          <w:lang w:eastAsia="ru-RU" w:bidi="hi-IN"/>
+        </w:rPr>
+      </w:pPr>
+      <w:r>
+        <w:rPr>
+          <w:lang w:eastAsia="ru-RU" w:bidi="hi-IN"/>
+        </w:rPr>
+        <w:t xml:space="preserve">Учитывая </w:t>
+      </w:r>
+      <w:r>
+        <w:rPr>
+          <w:lang w:eastAsia="ru-RU" w:bidi="hi-IN"/>
+        </w:rPr>
+        <w:t>данные факторы, был разработан корпус робота в программе КОМПАС-</w:t>
+      </w:r>
+      <w:r>
+        <w:rPr>
+          <w:lang w:eastAsia="ru-RU" w:bidi="hi-IN"/>
+        </w:rPr>
+        <w:t>3</w:t>
+      </w:r>
+      <w:r>
+        <w:rPr>
+          <w:lang w:val="en-US" w:eastAsia="ru-RU" w:bidi="hi-IN"/>
+        </w:rPr>
+        <w:t>D</w:t>
+      </w:r>
+      <w:r>
+        <w:rPr>
+          <w:lang w:eastAsia="ru-RU" w:bidi="hi-IN"/>
+        </w:rPr>
+        <w:t>. Его модель вы можете наблюдать на рисунке 2.2.</w:t>
+      </w:r>
+    </w:p>
+    <w:p>
+      <w:pPr>
+        <w:ind w:firstLine="0"/>
+        <w:jc w:val="center"/>
+        <w:rPr>
+          <w:lang w:eastAsia="ru-RU" w:bidi="hi-IN"/>
+        </w:rPr>
+      </w:pPr>
+      <w:r>
+        <w:rPr>
+          <w:noProof/>
+        </w:rPr>
+        <w:drawing>
+          <wp:inline distT="0" distB="0" distL="0" distR="0" wp14:anchorId="750873A6" wp14:editId="212043AA">
+            <wp:extent cx="3983604" cy="2542010"/>
+            <wp:effectExtent l="0" t="0" r="0" b="0"/>
+            <wp:docPr id="5" name="Рисунок 5"/>
+            <wp:cNvGraphicFramePr>
+              <a:graphicFrameLocks xmlns:a="http://schemas.openxmlformats.org/drawingml/2006/main" noChangeAspect="1"/>
+            </wp:cNvGraphicFramePr>
+            <a:graphic xmlns:a="http://schemas.openxmlformats.org/drawingml/2006/main">
+              <a:graphicData uri="http://schemas.openxmlformats.org/drawingml/2006/picture">
+                <pic:pic xmlns:pic="http://schemas.openxmlformats.org/drawingml/2006/picture">
+                  <pic:nvPicPr>
+                    <pic:cNvPr id="1" name=""/>
+                    <pic:cNvPicPr/>
+                  </pic:nvPicPr>
+                  <pic:blipFill rotWithShape="1">
+                    <a:blip r:embed="rId14"/>
+                    <a:srcRect l="25184" t="19763" r="14147" b="11414"/>
+                    <a:stretch/>
+                  </pic:blipFill>
+                  <pic:spPr bwMode="auto">
+                    <a:xfrm>
+                      <a:off x="0" y="0"/>
+                      <a:ext cx="4018696" cy="2564403"/>
+                    </a:xfrm>
+                    <a:prstGeom prst="rect">
+                      <a:avLst/>
+                    </a:prstGeom>
+                    <a:ln>
+                      <a:noFill/>
+                    </a:ln>
+                    <a:extLst>
+                      <a:ext uri="{53640926-AAD7-44D8-BBD7-CCE9431645EC}">
+                        <a14:shadowObscured xmlns:a14="http://schemas.microsoft.com/office/drawing/2010/main"/>
+                      </a:ext>
+                    </a:extLst>
+                  </pic:spPr>
+                </pic:pic>
+              </a:graphicData>
+            </a:graphic>
+          </wp:inline>
+        </w:drawing>
+      </w:r>
+    </w:p>
+    <w:p>
+      <w:pPr>
+        <w:pStyle w:val="a"/>
+        <w:numPr>
+          <w:ilvl w:val="0"/>
+          <w:numId w:val="0"/>
+        </w:numPr>
+        <w:spacing w:before="240" w:after="240"/>
+        <w:jc w:val="center"/>
+        <w:rPr>
+          <w:rFonts w:cs="Times New Roman"/>
+          <w:szCs w:val="28"/>
+          <w:lang w:eastAsia="ru-RU" w:bidi="hi-IN"/>
+        </w:rPr>
+      </w:pPr>
+      <w:r>
+        <w:rPr>
+          <w:rFonts w:cs="Times New Roman"/>
+          <w:szCs w:val="28"/>
+          <w:lang w:eastAsia="ru-RU" w:bidi="hi-IN"/>
+        </w:rPr>
+        <w:t xml:space="preserve">Рисунок </w:t>
+      </w:r>
+      <w:r>
+        <w:rPr>
+          <w:rFonts w:cs="Times New Roman"/>
+          <w:szCs w:val="28"/>
+          <w:lang w:eastAsia="ru-RU" w:bidi="hi-IN"/>
+        </w:rPr>
+        <w:t>2</w:t>
+      </w:r>
+      <w:r>
+        <w:rPr>
+          <w:rFonts w:cs="Times New Roman"/>
+          <w:szCs w:val="28"/>
+          <w:lang w:eastAsia="ru-RU" w:bidi="hi-IN"/>
+        </w:rPr>
+        <w:t>.</w:t>
+      </w:r>
+      <w:r>
+        <w:rPr>
+          <w:rFonts w:cs="Times New Roman"/>
+          <w:szCs w:val="28"/>
+          <w:lang w:eastAsia="ru-RU" w:bidi="hi-IN"/>
+        </w:rPr>
+        <w:t>2</w:t>
+      </w:r>
+      <w:r>
+        <w:rPr>
+          <w:rFonts w:cs="Times New Roman"/>
+          <w:szCs w:val="28"/>
+          <w:lang w:eastAsia="ru-RU" w:bidi="hi-IN"/>
+        </w:rPr>
+        <w:t xml:space="preserve"> – </w:t>
+      </w:r>
+      <w:r>
+        <w:rPr>
+          <w:rFonts w:cs="Times New Roman"/>
+          <w:szCs w:val="28"/>
+          <w:lang w:eastAsia="ru-RU" w:bidi="hi-IN"/>
+        </w:rPr>
+        <w:t>Модель корпуса робота</w:t>
+      </w:r>
+    </w:p>
+    <w:p>
+      <w:pPr>
+        <w:rPr>
+          <w:lang w:eastAsia="ru-RU" w:bidi="hi-IN"/>
+        </w:rPr>
+      </w:pPr>
+      <w:r>
+        <w:rPr>
+          <w:lang w:eastAsia="ru-RU" w:bidi="hi-IN"/>
+        </w:rPr>
+        <w:lastRenderedPageBreak/>
+        <w:t>Для модели были взять условные модели микрокомпьютера, отладочной платы микроконтроллера и колес Илона. Верхняя пластина, она же «крышка» робота и средняя пластина для установки аккумуляторов, были скрыты</w:t>
+      </w:r>
+      <w:r>
+        <w:rPr>
+          <w:lang w:eastAsia="ru-RU" w:bidi="hi-IN"/>
+        </w:rPr>
+        <w:t>, для удобного отображения внутреннего расположения элементов робота.</w:t>
+      </w:r>
+    </w:p>
+    <w:p>
+      <w:pPr>
+        <w:rPr>
+          <w:lang w:eastAsia="ru-RU" w:bidi="hi-IN"/>
+        </w:rPr>
+      </w:pPr>
+      <w:r>
+        <w:rPr>
+          <w:lang w:eastAsia="ru-RU" w:bidi="hi-IN"/>
+        </w:rPr>
+        <w:t xml:space="preserve">Данный корпус можно условно разделить на 3 уровня по расположению элементов. </w:t>
+      </w:r>
+    </w:p>
+    <w:p>
+      <w:pPr>
+        <w:rPr>
+          <w:lang w:eastAsia="ru-RU" w:bidi="hi-IN"/>
+        </w:rPr>
+      </w:pPr>
+      <w:r>
+        <w:rPr>
+          <w:lang w:eastAsia="ru-RU" w:bidi="hi-IN"/>
+        </w:rPr>
+        <w:t>Первый уровень – нижняя пластина, она же «поддон». На этом уровне расположены стойки м3 длиной 6 см. и стойки м3 длиной 3 см. Первый вид стоек служит креплением между нижней и верхней пластиной, а второй для крепления средней пластины. Также на первом уровне расположены крепления колес, стенки боковые и стенки торцевые, платы микроконтроллера и микрокомпьютера.</w:t>
+      </w:r>
+    </w:p>
+    <w:p>
+      <w:pPr>
+        <w:rPr>
+          <w:lang w:eastAsia="ru-RU" w:bidi="hi-IN"/>
+        </w:rPr>
+      </w:pPr>
+      <w:r>
+        <w:rPr>
+          <w:lang w:eastAsia="ru-RU" w:bidi="hi-IN"/>
+        </w:rPr>
+        <w:t xml:space="preserve">Второй уровень – средняя пластина. На этом уровне расположен аккумуляторный блок, понижающий стабилизатор напряжения и </w:t>
+      </w:r>
+      <w:r>
+        <w:rPr>
+          <w:lang w:eastAsia="ru-RU" w:bidi="hi-IN"/>
+        </w:rPr>
+        <w:t>сборка коннекторов, для разводки питающих напряжений.</w:t>
+      </w:r>
+    </w:p>
+    <w:p>
+      <w:pPr>
+        <w:rPr>
+          <w:lang w:eastAsia="ru-RU" w:bidi="hi-IN"/>
+        </w:rPr>
+      </w:pPr>
+      <w:r>
+        <w:rPr>
+          <w:lang w:eastAsia="ru-RU" w:bidi="hi-IN"/>
+        </w:rPr>
+        <w:t>Третий уровень – верхняя пластина. На этом уровне расположен манипулятор</w:t>
+      </w:r>
+      <w:r>
+        <w:rPr>
+          <w:lang w:eastAsia="ru-RU" w:bidi="hi-IN"/>
+        </w:rPr>
+        <w:t xml:space="preserve"> и панель управления</w:t>
+      </w:r>
+      <w:r>
+        <w:rPr>
+          <w:lang w:eastAsia="ru-RU" w:bidi="hi-IN"/>
+        </w:rPr>
+        <w:t xml:space="preserve">, </w:t>
+      </w:r>
+      <w:r>
+        <w:rPr>
+          <w:lang w:eastAsia="ru-RU" w:bidi="hi-IN"/>
+        </w:rPr>
+        <w:t xml:space="preserve">которые находятся </w:t>
+      </w:r>
+      <w:r>
+        <w:rPr>
+          <w:lang w:eastAsia="ru-RU" w:bidi="hi-IN"/>
+        </w:rPr>
+        <w:t xml:space="preserve">в задней части робота. Также в передней части робота расположен </w:t>
+      </w:r>
+      <w:proofErr w:type="spellStart"/>
+      <w:r>
+        <w:rPr>
+          <w:lang w:eastAsia="ru-RU" w:bidi="hi-IN"/>
+        </w:rPr>
+        <w:t>лидар</w:t>
+      </w:r>
+      <w:proofErr w:type="spellEnd"/>
+      <w:r>
+        <w:rPr>
+          <w:lang w:eastAsia="ru-RU" w:bidi="hi-IN"/>
+        </w:rPr>
+        <w:t>, вынесенный на стойках м3, и камера, которая находится под ним и направлена вперед робота.</w:t>
+      </w:r>
+    </w:p>
+    <w:p>
+      <w:pPr>
+        <w:rPr>
+          <w:lang w:eastAsia="ru-RU" w:bidi="hi-IN"/>
+        </w:rPr>
+      </w:pPr>
+      <w:r>
+        <w:rPr>
+          <w:lang w:eastAsia="ru-RU" w:bidi="hi-IN"/>
+        </w:rPr>
+        <w:t xml:space="preserve">На торцевых стенка робота предусмотрено углубление со сквозными каналами для установки </w:t>
+      </w:r>
+      <w:r>
+        <w:rPr>
+          <w:lang w:val="en-US" w:eastAsia="ru-RU" w:bidi="hi-IN"/>
+        </w:rPr>
+        <w:t>rgb</w:t>
+      </w:r>
+      <w:r>
+        <w:rPr>
+          <w:lang w:eastAsia="ru-RU" w:bidi="hi-IN"/>
+        </w:rPr>
+        <w:t xml:space="preserve"> светодиодной </w:t>
+      </w:r>
+      <w:r>
+        <w:rPr>
+          <w:lang w:eastAsia="ru-RU" w:bidi="hi-IN"/>
+        </w:rPr>
+        <w:t>ленты</w:t>
+      </w:r>
+      <w:r>
+        <w:rPr>
+          <w:lang w:eastAsia="ru-RU" w:bidi="hi-IN"/>
+        </w:rPr>
+        <w:t>, которая может использоваться для подсветки участка перед роботом и сзади робота, но в основном представляет лишь косметическое улучшение внешнего вида.</w:t>
+      </w:r>
+    </w:p>
+    <w:p>
+      <w:pPr>
+        <w:rPr>
+          <w:lang w:eastAsia="ru-RU" w:bidi="hi-IN"/>
+        </w:rPr>
+      </w:pPr>
+      <w:r>
+        <w:rPr>
+          <w:lang w:eastAsia="ru-RU" w:bidi="hi-IN"/>
+        </w:rPr>
+        <w:t>На пластинах предусмотрены отверстия для крепления элементов и подачи проводки. Пластины будут изготовлены из прозрачного акрила толщиной 4мм. Данный материал достаточно прочный и дешевый. Также изготовление пластин из данного материала можно заказать в рекламных мастерских.</w:t>
+      </w:r>
+      <w:r>
+        <w:rPr>
+          <w:lang w:eastAsia="ru-RU" w:bidi="hi-IN"/>
+        </w:rPr>
+        <w:t xml:space="preserve"> По итогу заказа данных пластин стоимость их изготовления </w:t>
+      </w:r>
+      <w:r>
+        <w:rPr>
+          <w:lang w:eastAsia="ru-RU" w:bidi="hi-IN"/>
+        </w:rPr>
+        <w:lastRenderedPageBreak/>
+        <w:t>составляла около 350 рублей за пластину площадью 160 мм на 300 мм. Среднюю плиту было принято решение изготовить по средствам 3</w:t>
+      </w:r>
+      <w:r>
+        <w:rPr>
+          <w:lang w:val="en-US" w:eastAsia="ru-RU" w:bidi="hi-IN"/>
+        </w:rPr>
+        <w:t>D</w:t>
+      </w:r>
+      <w:r>
+        <w:rPr>
+          <w:lang w:eastAsia="ru-RU" w:bidi="hi-IN"/>
+        </w:rPr>
+        <w:t xml:space="preserve"> печати. </w:t>
+      </w:r>
+    </w:p>
+    <w:p>
+      <w:pPr>
+        <w:rPr>
+          <w:lang w:eastAsia="ru-RU" w:bidi="hi-IN"/>
+        </w:rPr>
+      </w:pPr>
+      <w:r>
+        <w:rPr>
+          <w:lang w:eastAsia="ru-RU" w:bidi="hi-IN"/>
+        </w:rPr>
+        <w:t>Моторы, колеса и их крепления поставлялись комплектом и соответствующие отверстия для крепления были просто перенесены на корпус.</w:t>
+      </w:r>
+    </w:p>
+    <w:p>
+      <w:pPr>
+        <w:rPr>
+          <w:lang w:eastAsia="ru-RU" w:bidi="hi-IN"/>
+        </w:rPr>
+      </w:pPr>
+      <w:r>
+        <w:rPr>
+          <w:lang w:eastAsia="ru-RU" w:bidi="hi-IN"/>
+        </w:rPr>
+        <w:t>Стенки и средняя плита изготавливались по средствам 3</w:t>
+      </w:r>
+      <w:r>
+        <w:rPr>
+          <w:lang w:val="en-US" w:eastAsia="ru-RU" w:bidi="hi-IN"/>
+        </w:rPr>
+        <w:t>D</w:t>
+      </w:r>
+      <w:r>
+        <w:rPr>
+          <w:lang w:eastAsia="ru-RU" w:bidi="hi-IN"/>
+        </w:rPr>
+        <w:t xml:space="preserve"> </w:t>
+      </w:r>
+      <w:r>
+        <w:rPr>
+          <w:lang w:eastAsia="ru-RU" w:bidi="hi-IN"/>
+        </w:rPr>
+        <w:t xml:space="preserve">печати с пластиком </w:t>
+      </w:r>
+      <w:r>
+        <w:rPr>
+          <w:lang w:val="en-US" w:eastAsia="ru-RU" w:bidi="hi-IN"/>
+        </w:rPr>
+        <w:t>PLA</w:t>
+      </w:r>
+      <w:r>
+        <w:rPr>
+          <w:lang w:eastAsia="ru-RU" w:bidi="hi-IN"/>
+        </w:rPr>
+        <w:t xml:space="preserve"> </w:t>
+      </w:r>
+      <w:r>
+        <w:rPr>
+          <w:lang w:eastAsia="ru-RU" w:bidi="hi-IN"/>
+        </w:rPr>
+        <w:t xml:space="preserve">и заполнением равном </w:t>
+      </w:r>
+      <w:r>
+        <w:rPr>
+          <w:lang w:eastAsia="ru-RU" w:bidi="hi-IN"/>
+        </w:rPr>
+        <w:t>20%</w:t>
+      </w:r>
+      <w:r>
+        <w:rPr>
+          <w:lang w:eastAsia="ru-RU" w:bidi="hi-IN"/>
+        </w:rPr>
+        <w:t xml:space="preserve">. </w:t>
+      </w:r>
+      <w:r>
+        <w:rPr>
+          <w:lang w:eastAsia="ru-RU" w:bidi="hi-IN"/>
+        </w:rPr>
+        <w:t xml:space="preserve">Суммарное время печати примерно равно 20 часам. Для печати корпуса и манипулятора по подсчетам требовалось примерно 800 граммов пластика без учета неудавшихся печатей. По итогам расчёта было принято решение закупить один килограмм пластика </w:t>
+      </w:r>
+      <w:r>
+        <w:rPr>
+          <w:lang w:val="en-US" w:eastAsia="ru-RU" w:bidi="hi-IN"/>
+        </w:rPr>
+        <w:t>PLA</w:t>
+      </w:r>
+      <w:r>
+        <w:rPr>
+          <w:lang w:eastAsia="ru-RU" w:bidi="hi-IN"/>
+        </w:rPr>
+        <w:t xml:space="preserve"> </w:t>
+      </w:r>
+      <w:r>
+        <w:rPr>
+          <w:lang w:eastAsia="ru-RU" w:bidi="hi-IN"/>
+        </w:rPr>
+        <w:t>фирмы «</w:t>
+      </w:r>
+      <w:proofErr w:type="spellStart"/>
+      <w:r>
+        <w:rPr>
+          <w:lang w:val="en-US" w:eastAsia="ru-RU" w:bidi="hi-IN"/>
+        </w:rPr>
+        <w:t>Bestfilament</w:t>
+      </w:r>
+      <w:proofErr w:type="spellEnd"/>
+      <w:r>
+        <w:rPr>
+          <w:lang w:eastAsia="ru-RU" w:bidi="hi-IN"/>
+        </w:rPr>
+        <w:t xml:space="preserve">» </w:t>
+      </w:r>
+      <w:r>
+        <w:rPr>
+          <w:lang w:val="en-US" w:eastAsia="ru-RU" w:bidi="hi-IN"/>
+        </w:rPr>
+        <w:t>c</w:t>
+      </w:r>
+      <w:r>
+        <w:rPr>
+          <w:lang w:eastAsia="ru-RU" w:bidi="hi-IN"/>
+        </w:rPr>
+        <w:t xml:space="preserve"> </w:t>
+      </w:r>
+      <w:r>
+        <w:rPr>
+          <w:lang w:eastAsia="ru-RU" w:bidi="hi-IN"/>
+        </w:rPr>
+        <w:t>толщиной нити 1.75 мм. Был выбран белый цвет</w:t>
+      </w:r>
+      <w:r>
+        <w:rPr>
+          <w:lang w:eastAsia="ru-RU" w:bidi="hi-IN"/>
+        </w:rPr>
+        <w:t xml:space="preserve"> по личным предпочтениям разработчика.</w:t>
       </w:r>
     </w:p>
     <w:p>
       <w:pPr>
         <w:pStyle w:val="3"/>
       </w:pPr>
-      <w:bookmarkStart w:id="15" w:name="_Toc104721831"/>
-      <w:r>
-        <w:t>2.2</w:t>
+      <w:bookmarkStart w:id="16" w:name="_Toc104721832"/>
+      <w:r>
+        <w:t>2.3</w:t>
       </w:r>
       <w:r>
         <w:t xml:space="preserve"> </w:t>
       </w:r>
       <w:r>
-        <w:t>Моделирование корпуса</w:t>
-      </w:r>
-      <w:bookmarkEnd w:id="15"/>
+        <w:t>Изготовление манипулятора</w:t>
+      </w:r>
+      <w:bookmarkEnd w:id="16"/>
     </w:p>
     <w:p>
       <w:pPr>
@@ -5332,24 +7689,517 @@
           <w:szCs w:val="28"/>
           <w:lang w:eastAsia="ru-RU" w:bidi="hi-IN"/>
         </w:rPr>
-        <w:t>Пункт 2.2.</w:t>
+        <w:t>Модель манипулятора было принято взять из проекта с открытыми исходниками. Был выбран манипулятор «</w:t>
+      </w:r>
+      <w:r>
+        <w:rPr>
+          <w:rFonts w:cs="Times New Roman"/>
+          <w:szCs w:val="28"/>
+          <w:lang w:eastAsia="ru-RU" w:bidi="hi-IN"/>
+        </w:rPr>
+        <w:t>EEZYbotARM mk2</w:t>
+      </w:r>
+      <w:r>
+        <w:rPr>
+          <w:rFonts w:cs="Times New Roman"/>
+          <w:szCs w:val="28"/>
+          <w:lang w:eastAsia="ru-RU" w:bidi="hi-IN"/>
+        </w:rPr>
+        <w:t xml:space="preserve">» </w:t>
+      </w:r>
+      <w:r>
+        <w:rPr>
+          <w:rFonts w:cs="Times New Roman"/>
+          <w:szCs w:val="28"/>
+          <w:lang w:eastAsia="ru-RU" w:bidi="hi-IN"/>
+        </w:rPr>
+        <w:t xml:space="preserve">от разработчика </w:t>
+      </w:r>
+      <w:r>
+        <w:rPr>
+          <w:rFonts w:cs="Times New Roman"/>
+          <w:szCs w:val="28"/>
+          <w:lang w:eastAsia="ru-RU" w:bidi="hi-IN"/>
+        </w:rPr>
+        <w:t>Carlo Franciscone</w:t>
+      </w:r>
+      <w:r>
+        <w:rPr>
+          <w:rFonts w:cs="Times New Roman"/>
+          <w:szCs w:val="28"/>
+          <w:lang w:eastAsia="ru-RU" w:bidi="hi-IN"/>
+        </w:rPr>
+        <w:t>. Модель данного манипулятора вы можете наблюдать на рисунке 2.3.</w:t>
+      </w:r>
+    </w:p>
+    <w:p>
+      <w:pPr>
+        <w:pStyle w:val="a"/>
+        <w:numPr>
+          <w:ilvl w:val="0"/>
+          <w:numId w:val="0"/>
+        </w:numPr>
+        <w:jc w:val="center"/>
+        <w:rPr>
+          <w:rFonts w:cs="Times New Roman"/>
+          <w:szCs w:val="28"/>
+          <w:lang w:eastAsia="ru-RU" w:bidi="hi-IN"/>
+        </w:rPr>
+      </w:pPr>
+      <w:r>
+        <w:rPr>
+          <w:noProof/>
+        </w:rPr>
+        <w:drawing>
+          <wp:inline distT="0" distB="0" distL="0" distR="0" wp14:anchorId="268C0760" wp14:editId="556E013A">
+            <wp:extent cx="3434964" cy="3052788"/>
+            <wp:effectExtent l="0" t="0" r="0" b="0"/>
+            <wp:docPr id="6" name="Рисунок 6"/>
+            <wp:cNvGraphicFramePr>
+              <a:graphicFrameLocks xmlns:a="http://schemas.openxmlformats.org/drawingml/2006/main" noChangeAspect="1"/>
+            </wp:cNvGraphicFramePr>
+            <a:graphic xmlns:a="http://schemas.openxmlformats.org/drawingml/2006/main">
+              <a:graphicData uri="http://schemas.openxmlformats.org/drawingml/2006/picture">
+                <pic:pic xmlns:pic="http://schemas.openxmlformats.org/drawingml/2006/picture">
+                  <pic:nvPicPr>
+                    <pic:cNvPr id="0" name="Picture 4"/>
+                    <pic:cNvPicPr>
+                      <a:picLocks noChangeAspect="1" noChangeArrowheads="1"/>
+                    </pic:cNvPicPr>
+                  </pic:nvPicPr>
+                  <pic:blipFill rotWithShape="1">
+                    <a:blip r:embed="rId15">
+                      <a:extLst>
+                        <a:ext uri="{28A0092B-C50C-407E-A947-70E740481C1C}">
+                          <a14:useLocalDpi xmlns:a14="http://schemas.microsoft.com/office/drawing/2010/main" val="0"/>
+                        </a:ext>
+                      </a:extLst>
+                    </a:blip>
+                    <a:srcRect l="30407" t="15740" r="19102" b="8929"/>
+                    <a:stretch/>
+                  </pic:blipFill>
+                  <pic:spPr bwMode="auto">
+                    <a:xfrm>
+                      <a:off x="0" y="0"/>
+                      <a:ext cx="3464167" cy="3078742"/>
+                    </a:xfrm>
+                    <a:prstGeom prst="rect">
+                      <a:avLst/>
+                    </a:prstGeom>
+                    <a:noFill/>
+                    <a:ln>
+                      <a:noFill/>
+                    </a:ln>
+                    <a:extLst>
+                      <a:ext uri="{53640926-AAD7-44D8-BBD7-CCE9431645EC}">
+                        <a14:shadowObscured xmlns:a14="http://schemas.microsoft.com/office/drawing/2010/main"/>
+                      </a:ext>
+                    </a:extLst>
+                  </pic:spPr>
+                </pic:pic>
+              </a:graphicData>
+            </a:graphic>
+          </wp:inline>
+        </w:drawing>
+      </w:r>
+    </w:p>
+    <w:p>
+      <w:pPr>
+        <w:pStyle w:val="a"/>
+        <w:numPr>
+          <w:ilvl w:val="0"/>
+          <w:numId w:val="0"/>
+        </w:numPr>
+        <w:spacing w:before="240" w:after="240"/>
+        <w:jc w:val="center"/>
+        <w:rPr>
+          <w:rFonts w:cs="Times New Roman"/>
+          <w:szCs w:val="28"/>
+          <w:lang w:eastAsia="ru-RU" w:bidi="hi-IN"/>
+        </w:rPr>
+      </w:pPr>
+      <w:r>
+        <w:rPr>
+          <w:rFonts w:cs="Times New Roman"/>
+          <w:szCs w:val="28"/>
+          <w:lang w:eastAsia="ru-RU" w:bidi="hi-IN"/>
+        </w:rPr>
+        <w:t xml:space="preserve">Рисунок </w:t>
+      </w:r>
+      <w:r>
+        <w:rPr>
+          <w:rFonts w:cs="Times New Roman"/>
+          <w:szCs w:val="28"/>
+          <w:lang w:eastAsia="ru-RU" w:bidi="hi-IN"/>
+        </w:rPr>
+        <w:t>2</w:t>
+      </w:r>
+      <w:r>
+        <w:rPr>
+          <w:rFonts w:cs="Times New Roman"/>
+          <w:szCs w:val="28"/>
+          <w:lang w:eastAsia="ru-RU" w:bidi="hi-IN"/>
+        </w:rPr>
+        <w:t>.</w:t>
+      </w:r>
+      <w:r>
+        <w:rPr>
+          <w:rFonts w:cs="Times New Roman"/>
+          <w:szCs w:val="28"/>
+          <w:lang w:eastAsia="ru-RU" w:bidi="hi-IN"/>
+        </w:rPr>
+        <w:t>3</w:t>
+      </w:r>
+      <w:r>
+        <w:rPr>
+          <w:rFonts w:cs="Times New Roman"/>
+          <w:szCs w:val="28"/>
+          <w:lang w:eastAsia="ru-RU" w:bidi="hi-IN"/>
+        </w:rPr>
+        <w:t xml:space="preserve"> – </w:t>
+      </w:r>
+      <w:r>
+        <w:rPr>
+          <w:rFonts w:cs="Times New Roman"/>
+          <w:szCs w:val="28"/>
+          <w:lang w:eastAsia="ru-RU" w:bidi="hi-IN"/>
+        </w:rPr>
+        <w:t xml:space="preserve">Модель </w:t>
+      </w:r>
+      <w:r>
+        <w:rPr>
+          <w:rFonts w:cs="Times New Roman"/>
+          <w:szCs w:val="28"/>
+          <w:lang w:eastAsia="ru-RU" w:bidi="hi-IN"/>
+        </w:rPr>
+        <w:t>манипулятора</w:t>
+      </w:r>
+    </w:p>
+    <w:p>
+      <w:pPr>
+        <w:rPr>
+          <w:rFonts w:cs="Times New Roman"/>
+          <w:szCs w:val="28"/>
+          <w:lang w:eastAsia="ru-RU" w:bidi="hi-IN"/>
+        </w:rPr>
+      </w:pPr>
+      <w:r>
+        <w:rPr>
+          <w:lang w:eastAsia="ru-RU" w:bidi="hi-IN"/>
+        </w:rPr>
+        <w:lastRenderedPageBreak/>
+        <w:t xml:space="preserve">Манипулятор </w:t>
+      </w:r>
+      <w:r>
+        <w:rPr>
+          <w:rFonts w:cs="Times New Roman"/>
+          <w:szCs w:val="28"/>
+          <w:lang w:eastAsia="ru-RU" w:bidi="hi-IN"/>
+        </w:rPr>
+        <w:t>«</w:t>
+      </w:r>
+      <w:r>
+        <w:rPr>
+          <w:rFonts w:cs="Times New Roman"/>
+          <w:szCs w:val="28"/>
+          <w:lang w:eastAsia="ru-RU" w:bidi="hi-IN"/>
+        </w:rPr>
+        <w:t>EEZYbotARM mk2</w:t>
+      </w:r>
+      <w:r>
+        <w:rPr>
+          <w:rFonts w:cs="Times New Roman"/>
+          <w:szCs w:val="28"/>
+          <w:lang w:eastAsia="ru-RU" w:bidi="hi-IN"/>
+        </w:rPr>
+        <w:t>»</w:t>
+      </w:r>
+      <w:r>
+        <w:rPr>
+          <w:rFonts w:cs="Times New Roman"/>
+          <w:szCs w:val="28"/>
+          <w:lang w:eastAsia="ru-RU" w:bidi="hi-IN"/>
+        </w:rPr>
+        <w:t xml:space="preserve"> подходит по своим размерам, однако его функционал не в полной мере </w:t>
+      </w:r>
+      <w:r>
+        <w:rPr>
+          <w:rFonts w:cs="Times New Roman"/>
+          <w:szCs w:val="28"/>
+          <w:lang w:eastAsia="ru-RU" w:bidi="hi-IN"/>
+        </w:rPr>
+        <w:t>соответствует целям платформы</w:t>
+      </w:r>
+      <w:r>
+        <w:rPr>
+          <w:rFonts w:cs="Times New Roman"/>
+          <w:szCs w:val="28"/>
+          <w:lang w:eastAsia="ru-RU" w:bidi="hi-IN"/>
+        </w:rPr>
+        <w:t xml:space="preserve">. Вследствие чего было принято решение заменить </w:t>
+      </w:r>
+      <w:r>
+        <w:rPr>
+          <w:rFonts w:cs="Times New Roman"/>
+          <w:szCs w:val="28"/>
+          <w:lang w:eastAsia="ru-RU" w:bidi="hi-IN"/>
+        </w:rPr>
+        <w:t xml:space="preserve">захват манипулятора и основание, </w:t>
+      </w:r>
+      <w:r>
+        <w:rPr>
+          <w:rFonts w:cs="Times New Roman"/>
+          <w:szCs w:val="28"/>
+          <w:lang w:eastAsia="ru-RU" w:bidi="hi-IN"/>
+        </w:rPr>
+        <w:t xml:space="preserve">а также </w:t>
+      </w:r>
+      <w:r>
+        <w:rPr>
+          <w:rFonts w:cs="Times New Roman"/>
+          <w:szCs w:val="28"/>
+          <w:lang w:eastAsia="ru-RU" w:bidi="hi-IN"/>
+        </w:rPr>
+        <w:t xml:space="preserve">использовать пакет для расширения «коробки» возможных положений </w:t>
+      </w:r>
+      <w:r>
+        <w:rPr>
+          <w:rFonts w:cs="Times New Roman"/>
+          <w:szCs w:val="28"/>
+          <w:lang w:eastAsia="ru-RU" w:bidi="hi-IN"/>
+        </w:rPr>
+        <w:t>захвата</w:t>
+      </w:r>
+      <w:r>
+        <w:rPr>
+          <w:rFonts w:cs="Times New Roman"/>
+          <w:szCs w:val="28"/>
+          <w:lang w:eastAsia="ru-RU" w:bidi="hi-IN"/>
+        </w:rPr>
+        <w:t>. Все изменения были также взяты из открытых источников, указанных в списке использованных источников.</w:t>
+      </w:r>
+    </w:p>
+    <w:p>
+      <w:pPr>
+        <w:rPr>
+          <w:rFonts w:cs="Times New Roman"/>
+          <w:szCs w:val="28"/>
+          <w:lang w:eastAsia="ru-RU" w:bidi="hi-IN"/>
+        </w:rPr>
+      </w:pPr>
+      <w:r>
+        <w:rPr>
+          <w:rFonts w:cs="Times New Roman"/>
+          <w:szCs w:val="28"/>
+          <w:lang w:eastAsia="ru-RU" w:bidi="hi-IN"/>
+        </w:rPr>
+        <w:t xml:space="preserve">В нашем случае манипулятор приводится в действие с помощью четырех сервоприводов, которые отвечают за поворот манипулятора, за захват, за сгиб «локтя» и сгиб «запястья». </w:t>
+      </w:r>
+    </w:p>
+    <w:p>
+      <w:pPr>
+        <w:rPr>
+          <w:rFonts w:cs="Times New Roman"/>
+          <w:szCs w:val="28"/>
+          <w:lang w:eastAsia="ru-RU" w:bidi="hi-IN"/>
+        </w:rPr>
+      </w:pPr>
+      <w:r>
+        <w:rPr>
+          <w:rFonts w:cs="Times New Roman"/>
+          <w:szCs w:val="28"/>
+          <w:lang w:eastAsia="ru-RU" w:bidi="hi-IN"/>
+        </w:rPr>
+        <w:t>Данный манипулятор используется кинематику промышленного манипулятора «</w:t>
+      </w:r>
+      <w:r>
+        <w:rPr>
+          <w:rFonts w:cs="Times New Roman"/>
+          <w:szCs w:val="28"/>
+          <w:lang w:val="en-US" w:eastAsia="ru-RU" w:bidi="hi-IN"/>
+        </w:rPr>
+        <w:t>ABB</w:t>
+      </w:r>
+      <w:r>
+        <w:rPr>
+          <w:rFonts w:cs="Times New Roman"/>
+          <w:szCs w:val="28"/>
+          <w:lang w:eastAsia="ru-RU" w:bidi="hi-IN"/>
+        </w:rPr>
+        <w:t xml:space="preserve"> </w:t>
+      </w:r>
+      <w:r>
+        <w:rPr>
+          <w:rFonts w:cs="Times New Roman"/>
+          <w:szCs w:val="28"/>
+          <w:lang w:val="en-US" w:eastAsia="ru-RU" w:bidi="hi-IN"/>
+        </w:rPr>
+        <w:t>IRB</w:t>
+      </w:r>
+      <w:r>
+        <w:rPr>
+          <w:rFonts w:cs="Times New Roman"/>
+          <w:szCs w:val="28"/>
+          <w:lang w:eastAsia="ru-RU" w:bidi="hi-IN"/>
+        </w:rPr>
+        <w:t>46</w:t>
+      </w:r>
+      <w:r>
+        <w:rPr>
+          <w:rFonts w:cs="Times New Roman"/>
+          <w:szCs w:val="28"/>
+          <w:lang w:eastAsia="ru-RU" w:bidi="hi-IN"/>
+        </w:rPr>
+        <w:t>0</w:t>
+      </w:r>
+      <w:r>
+        <w:rPr>
+          <w:rFonts w:cs="Times New Roman"/>
+          <w:szCs w:val="28"/>
+          <w:lang w:eastAsia="ru-RU" w:bidi="hi-IN"/>
+        </w:rPr>
+        <w:t xml:space="preserve">» с </w:t>
+      </w:r>
+      <w:r>
+        <w:rPr>
+          <w:rFonts w:cs="Times New Roman"/>
+          <w:szCs w:val="28"/>
+          <w:lang w:eastAsia="ru-RU" w:bidi="hi-IN"/>
+        </w:rPr>
+        <w:t>уменьшенным соотношением 1:7. Благодаря данной кинематике захват робота всегда остается в положении параллельном основании.</w:t>
+      </w:r>
+    </w:p>
+    <w:p>
+      <w:pPr>
+        <w:rPr>
+          <w:lang w:eastAsia="ru-RU" w:bidi="hi-IN"/>
+        </w:rPr>
+      </w:pPr>
+      <w:r>
+        <w:rPr>
+          <w:rFonts w:cs="Times New Roman"/>
+          <w:szCs w:val="28"/>
+          <w:lang w:eastAsia="ru-RU" w:bidi="hi-IN"/>
+        </w:rPr>
+        <w:t xml:space="preserve">Манипулятор изготавливался по средствам </w:t>
+      </w:r>
+      <w:r>
+        <w:rPr>
+          <w:rFonts w:cs="Times New Roman"/>
+          <w:szCs w:val="28"/>
+          <w:lang w:eastAsia="ru-RU" w:bidi="hi-IN"/>
+        </w:rPr>
+        <w:t>3</w:t>
+      </w:r>
+      <w:r>
+        <w:rPr>
+          <w:rFonts w:cs="Times New Roman"/>
+          <w:szCs w:val="28"/>
+          <w:lang w:val="en-US" w:eastAsia="ru-RU" w:bidi="hi-IN"/>
+        </w:rPr>
+        <w:t>D</w:t>
+      </w:r>
+      <w:r>
+        <w:rPr>
+          <w:rFonts w:cs="Times New Roman"/>
+          <w:szCs w:val="28"/>
+          <w:lang w:eastAsia="ru-RU" w:bidi="hi-IN"/>
+        </w:rPr>
+        <w:t xml:space="preserve"> печати с использованием </w:t>
+      </w:r>
+      <w:r>
+        <w:rPr>
+          <w:rFonts w:cs="Times New Roman"/>
+          <w:szCs w:val="28"/>
+          <w:lang w:val="en-US" w:eastAsia="ru-RU" w:bidi="hi-IN"/>
+        </w:rPr>
+        <w:t>PLA</w:t>
+      </w:r>
+      <w:r>
+        <w:rPr>
+          <w:rFonts w:cs="Times New Roman"/>
+          <w:szCs w:val="28"/>
+          <w:lang w:eastAsia="ru-RU" w:bidi="hi-IN"/>
+        </w:rPr>
+        <w:t xml:space="preserve"> </w:t>
+      </w:r>
+      <w:r>
+        <w:rPr>
+          <w:rFonts w:cs="Times New Roman"/>
+          <w:szCs w:val="28"/>
+          <w:lang w:eastAsia="ru-RU" w:bidi="hi-IN"/>
+        </w:rPr>
+        <w:t xml:space="preserve">пластика и заполнением равном 40%. </w:t>
+      </w:r>
+      <w:r>
+        <w:rPr>
+          <w:lang w:eastAsia="ru-RU" w:bidi="hi-IN"/>
+        </w:rPr>
+        <w:t xml:space="preserve">Суммарное время печати примерно равно </w:t>
+      </w:r>
+      <w:r>
+        <w:rPr>
+          <w:lang w:eastAsia="ru-RU" w:bidi="hi-IN"/>
+        </w:rPr>
+        <w:t>30</w:t>
+      </w:r>
+      <w:r>
+        <w:rPr>
+          <w:lang w:eastAsia="ru-RU" w:bidi="hi-IN"/>
+        </w:rPr>
+        <w:t xml:space="preserve"> часам.</w:t>
+      </w:r>
+    </w:p>
+    <w:p>
+      <w:pPr>
+        <w:rPr>
+          <w:rFonts w:cs="Times New Roman"/>
+          <w:szCs w:val="28"/>
+          <w:lang w:eastAsia="ru-RU" w:bidi="hi-IN"/>
+        </w:rPr>
+      </w:pPr>
+      <w:r>
+        <w:rPr>
+          <w:rFonts w:cs="Times New Roman"/>
+          <w:szCs w:val="28"/>
+          <w:lang w:eastAsia="ru-RU" w:bidi="hi-IN"/>
+        </w:rPr>
+        <w:t>Также на захвате манипулятора планировалось использовать камеру, для возможности внедрения обработки изображений и программирования автоматического захвата, однако вследствие резкого подорожания необходимых элементов и увеличения срока доставки до более чем двух месяцев, было принято решение реализовать данного робота с камерой лишь в передней части. Это не позволит управлять манипулятором без прямого зрительного контакта пилота и робота. Однако данный функционал планируется к внедрению после нормализирования указанных выше факторов.</w:t>
       </w:r>
     </w:p>
     <w:p>
       <w:pPr>
         <w:pStyle w:val="3"/>
       </w:pPr>
-      <w:bookmarkStart w:id="16" w:name="_Toc104721832"/>
-      <w:r>
-        <w:t>2.3</w:t>
+      <w:bookmarkStart w:id="17" w:name="_Toc104721833"/>
+      <w:r>
+        <w:t>2.4</w:t>
       </w:r>
       <w:r>
         <w:t xml:space="preserve"> </w:t>
       </w:r>
       <w:r>
-        <w:t>Изготовление манипулятора</w:t>
-      </w:r>
-      <w:bookmarkEnd w:id="16"/>
+        <w:t xml:space="preserve">Отладочная плата </w:t>
+      </w:r>
+      <w:r>
+        <w:rPr>
+          <w:lang w:val="en-US"/>
+        </w:rPr>
+        <w:t>STM</w:t>
+      </w:r>
+      <w:r>
+        <w:t>32</w:t>
+      </w:r>
+      <w:r>
+        <w:rPr>
+          <w:lang w:val="en-US"/>
+        </w:rPr>
+        <w:t>F</w:t>
+      </w:r>
+      <w:r>
+        <w:t>1</w:t>
+      </w:r>
+      <w:bookmarkEnd w:id="17"/>
     </w:p>
     <w:p>
       <w:pPr>
@@ -5378,35 +8228,33 @@
       <w:pPr>
         <w:pStyle w:val="3"/>
       </w:pPr>
-      <w:bookmarkStart w:id="17" w:name="_Toc104721833"/>
-      <w:r>
-        <w:t>2.4</w:t>
+      <w:bookmarkStart w:id="18" w:name="_Toc104721834"/>
+      <w:r>
+        <w:lastRenderedPageBreak/>
+        <w:t>2.5</w:t>
       </w:r>
       <w:r>
         <w:t xml:space="preserve"> </w:t>
       </w:r>
       <w:r>
-        <w:t xml:space="preserve">Отладочная плата </w:t>
+        <w:t xml:space="preserve">Микрокомпьютер </w:t>
       </w:r>
       <w:r>
         <w:rPr>
           <w:lang w:val="en-US"/>
         </w:rPr>
-        <w:t>STM</w:t>
-      </w:r>
-      <w:r>
-        <w:t>32</w:t>
+        <w:t>RPI</w:t>
+      </w:r>
+      <w:r>
+        <w:t xml:space="preserve"> 4</w:t>
       </w:r>
       <w:r>
         <w:rPr>
           <w:lang w:val="en-US"/>
         </w:rPr>
-        <w:t>F</w:t>
-      </w:r>
-      <w:r>
-        <w:t>1</w:t>
-      </w:r>
-      <w:bookmarkEnd w:id="17"/>
+        <w:t>B</w:t>
+      </w:r>
+      <w:bookmarkEnd w:id="18"/>
     </w:p>
     <w:p>
       <w:pPr>
@@ -5435,32 +8283,17 @@
       <w:pPr>
         <w:pStyle w:val="3"/>
       </w:pPr>
-      <w:bookmarkStart w:id="18" w:name="_Toc104721834"/>
-      <w:r>
-        <w:t>2.5</w:t>
+      <w:bookmarkStart w:id="19" w:name="_Toc104721835"/>
+      <w:r>
+        <w:t>2.6</w:t>
       </w:r>
       <w:r>
         <w:t xml:space="preserve"> </w:t>
       </w:r>
       <w:r>
-        <w:t xml:space="preserve">Микрокомпьютер </w:t>
-      </w:r>
-      <w:r>
-        <w:rPr>
-          <w:lang w:val="en-US"/>
-        </w:rPr>
-        <w:t>RPI</w:t>
-      </w:r>
-      <w:r>
-        <w:t xml:space="preserve"> 4</w:t>
-      </w:r>
-      <w:r>
-        <w:rPr>
-          <w:lang w:val="en-US"/>
-        </w:rPr>
-        <w:t>B</w:t>
-      </w:r>
-      <w:bookmarkEnd w:id="18"/>
+        <w:t>Разработка панели управления</w:t>
+      </w:r>
+      <w:bookmarkEnd w:id="19"/>
     </w:p>
     <w:p>
       <w:pPr>
@@ -5489,17 +8322,85 @@
       <w:pPr>
         <w:pStyle w:val="3"/>
       </w:pPr>
-      <w:bookmarkStart w:id="19" w:name="_Toc104721835"/>
-      <w:r>
-        <w:t>2.6</w:t>
+      <w:r>
+        <w:t>2.</w:t>
+      </w:r>
+      <w:r>
+        <w:t>7</w:t>
       </w:r>
       <w:r>
         <w:t xml:space="preserve"> </w:t>
       </w:r>
       <w:r>
-        <w:t>Разработка панели управления</w:t>
-      </w:r>
-      <w:bookmarkEnd w:id="19"/>
+        <w:t>Сборка робота</w:t>
+      </w:r>
+    </w:p>
+    <w:p>
+      <w:pPr>
+        <w:spacing w:after="200" w:line="276" w:lineRule="auto"/>
+        <w:ind w:firstLine="0"/>
+        <w:jc w:val="left"/>
+        <w:rPr>
+          <w:szCs w:val="28"/>
+          <w:lang w:bidi="hi-IN"/>
+        </w:rPr>
+      </w:pPr>
+      <w:r>
+        <w:rPr>
+          <w:szCs w:val="28"/>
+          <w:lang w:bidi="hi-IN"/>
+        </w:rPr>
+        <w:br w:type="page"/>
+      </w:r>
+    </w:p>
+    <w:p>
+      <w:pPr>
+        <w:pStyle w:val="2"/>
+        <w:rPr>
+          <w:szCs w:val="28"/>
+          <w:lang w:bidi="hi-IN"/>
+        </w:rPr>
+      </w:pPr>
+      <w:bookmarkStart w:id="20" w:name="_Toc104721836"/>
+      <w:r>
+        <w:rPr>
+          <w:szCs w:val="28"/>
+          <w:lang w:bidi="hi-IN"/>
+        </w:rPr>
+        <w:lastRenderedPageBreak/>
+        <w:t>3</w:t>
+      </w:r>
+      <w:r>
+        <w:rPr>
+          <w:szCs w:val="28"/>
+          <w:lang w:bidi="hi-IN"/>
+        </w:rPr>
+        <w:t xml:space="preserve"> </w:t>
+      </w:r>
+      <w:r>
+        <w:rPr>
+          <w:szCs w:val="28"/>
+          <w:lang w:bidi="hi-IN"/>
+        </w:rPr>
+        <w:t>Разработка программной части</w:t>
+      </w:r>
+      <w:bookmarkEnd w:id="20"/>
+    </w:p>
+    <w:p>
+      <w:pPr>
+        <w:pStyle w:val="3"/>
+      </w:pPr>
+      <w:bookmarkStart w:id="21" w:name="_Toc104721837"/>
+      <w:r>
+        <w:t>3</w:t>
+      </w:r>
+      <w:r>
+        <w:t xml:space="preserve">.1 </w:t>
+      </w:r>
+      <w:r>
+        <w:t>Программа для передвижения робота</w:t>
+      </w:r>
+      <w:bookmarkEnd w:id="21"/>
     </w:p>
     <w:p>
       <w:pPr>
@@ -5521,8 +8422,27 @@
           <w:szCs w:val="28"/>
           <w:lang w:eastAsia="ru-RU" w:bidi="hi-IN"/>
         </w:rPr>
-        <w:t>Пункт 2.2.</w:t>
-      </w:r>
+        <w:t>Пункт 2.1.</w:t>
+      </w:r>
+    </w:p>
+    <w:p>
+      <w:pPr>
+        <w:pStyle w:val="3"/>
+      </w:pPr>
+      <w:bookmarkStart w:id="22" w:name="_Toc104721838"/>
+      <w:r>
+        <w:t>3</w:t>
+      </w:r>
+      <w:r>
+        <w:t>.2</w:t>
+      </w:r>
+      <w:r>
+        <w:t xml:space="preserve"> </w:t>
+      </w:r>
+      <w:r>
+        <w:t>Программа для управления манипулятором</w:t>
+      </w:r>
+      <w:bookmarkEnd w:id="22"/>
     </w:p>
     <w:p>
       <w:pPr>
@@ -5538,6 +8458,33 @@
           <w:lang w:eastAsia="ru-RU" w:bidi="hi-IN"/>
         </w:rPr>
       </w:pPr>
+      <w:r>
+        <w:rPr>
+          <w:rFonts w:cs="Times New Roman"/>
+          <w:szCs w:val="28"/>
+          <w:lang w:eastAsia="ru-RU" w:bidi="hi-IN"/>
+        </w:rPr>
+        <w:t>Пункт 2.2.</w:t>
+      </w:r>
+    </w:p>
+    <w:p>
+      <w:pPr>
+        <w:pStyle w:val="3"/>
+      </w:pPr>
+      <w:bookmarkStart w:id="23" w:name="_Toc104721839"/>
+      <w:r>
+        <w:t>3</w:t>
+      </w:r>
+      <w:r>
+        <w:t>.3</w:t>
+      </w:r>
+      <w:r>
+        <w:t xml:space="preserve"> </w:t>
+      </w:r>
+      <w:r>
+        <w:t>Программа для панели управления</w:t>
+      </w:r>
+      <w:bookmarkEnd w:id="23"/>
     </w:p>
     <w:p>
       <w:pPr>
@@ -5553,73 +8500,33 @@
           <w:lang w:eastAsia="ru-RU" w:bidi="hi-IN"/>
         </w:rPr>
       </w:pPr>
-    </w:p>
-    <w:p>
-      <w:pPr>
-        <w:spacing w:after="200" w:line="276" w:lineRule="auto"/>
-        <w:ind w:firstLine="0"/>
-        <w:jc w:val="left"/>
-        <w:rPr>
-          <w:szCs w:val="28"/>
-          <w:lang w:bidi="hi-IN"/>
-        </w:rPr>
-      </w:pPr>
-      <w:r>
-        <w:rPr>
-          <w:szCs w:val="28"/>
-          <w:lang w:bidi="hi-IN"/>
-        </w:rPr>
-        <w:br w:type="page"/>
-      </w:r>
-    </w:p>
-    <w:p>
-      <w:pPr>
-        <w:pStyle w:val="2"/>
-        <w:rPr>
-          <w:szCs w:val="28"/>
-          <w:lang w:bidi="hi-IN"/>
-        </w:rPr>
-      </w:pPr>
-      <w:bookmarkStart w:id="20" w:name="_Toc104721836"/>
-      <w:r>
-        <w:rPr>
-          <w:szCs w:val="28"/>
-          <w:lang w:bidi="hi-IN"/>
-        </w:rPr>
-        <w:lastRenderedPageBreak/>
+      <w:r>
+        <w:rPr>
+          <w:rFonts w:cs="Times New Roman"/>
+          <w:szCs w:val="28"/>
+          <w:lang w:eastAsia="ru-RU" w:bidi="hi-IN"/>
+        </w:rPr>
+        <w:t>Пункт 2.2.</w:t>
+      </w:r>
+    </w:p>
+    <w:p>
+      <w:pPr>
+        <w:pStyle w:val="3"/>
+      </w:pPr>
+      <w:bookmarkStart w:id="24" w:name="_Toc104721840"/>
+      <w:r>
         <w:t>3</w:t>
       </w:r>
       <w:r>
-        <w:rPr>
-          <w:szCs w:val="28"/>
-          <w:lang w:bidi="hi-IN"/>
-        </w:rPr>
+        <w:t>.4</w:t>
+      </w:r>
+      <w:r>
         <w:t xml:space="preserve"> </w:t>
       </w:r>
       <w:r>
-        <w:rPr>
-          <w:szCs w:val="28"/>
-          <w:lang w:bidi="hi-IN"/>
-        </w:rPr>
-        <w:t>Разработка программной части</w:t>
-      </w:r>
-      <w:bookmarkEnd w:id="20"/>
-    </w:p>
-    <w:p>
-      <w:pPr>
-        <w:pStyle w:val="3"/>
-      </w:pPr>
-      <w:bookmarkStart w:id="21" w:name="_Toc104721837"/>
-      <w:r>
-        <w:t>3</w:t>
-      </w:r>
-      <w:r>
-        <w:t xml:space="preserve">.1 </w:t>
-      </w:r>
-      <w:r>
-        <w:t>Программа для передвижения робота</w:t>
-      </w:r>
-      <w:bookmarkEnd w:id="21"/>
+        <w:t>Программа для интернет интерфейса</w:t>
+      </w:r>
+      <w:bookmarkEnd w:id="24"/>
     </w:p>
     <w:p>
       <w:pPr>
@@ -5641,27 +8548,27 @@
           <w:szCs w:val="28"/>
           <w:lang w:eastAsia="ru-RU" w:bidi="hi-IN"/>
         </w:rPr>
-        <w:t>Пункт 2.1.</w:t>
+        <w:t>Пункт 2.2.</w:t>
       </w:r>
     </w:p>
     <w:p>
       <w:pPr>
         <w:pStyle w:val="3"/>
       </w:pPr>
-      <w:bookmarkStart w:id="22" w:name="_Toc104721838"/>
+      <w:bookmarkStart w:id="25" w:name="_Toc104721841"/>
       <w:r>
         <w:t>3</w:t>
       </w:r>
       <w:r>
-        <w:t>.2</w:t>
+        <w:t>.5</w:t>
       </w:r>
       <w:r>
         <w:t xml:space="preserve"> </w:t>
       </w:r>
       <w:r>
-        <w:t>Программа для управления манипулятором</w:t>
-      </w:r>
-      <w:bookmarkEnd w:id="22"/>
+        <w:t>Программа для автономной навигации</w:t>
+      </w:r>
+      <w:bookmarkEnd w:id="25"/>
     </w:p>
     <w:p>
       <w:pPr>
@@ -5688,22 +8595,69 @@
     </w:p>
     <w:p>
       <w:pPr>
+        <w:spacing w:before="120" w:after="240"/>
+        <w:ind w:firstLine="0"/>
+        <w:rPr>
+          <w:szCs w:val="28"/>
+          <w:lang w:bidi="hi-IN"/>
+        </w:rPr>
+      </w:pPr>
+      <w:r>
+        <w:rPr>
+          <w:szCs w:val="28"/>
+          <w:lang w:bidi="hi-IN"/>
+        </w:rPr>
+        <w:br w:type="page"/>
+      </w:r>
+    </w:p>
+    <w:p>
+      <w:pPr>
+        <w:pStyle w:val="2"/>
+        <w:rPr>
+          <w:szCs w:val="28"/>
+          <w:lang w:bidi="hi-IN"/>
+        </w:rPr>
+      </w:pPr>
+      <w:bookmarkStart w:id="26" w:name="_Toc104721842"/>
+      <w:r>
+        <w:rPr>
+          <w:szCs w:val="28"/>
+          <w:lang w:bidi="hi-IN"/>
+        </w:rPr>
+        <w:lastRenderedPageBreak/>
+        <w:t>4</w:t>
+      </w:r>
+      <w:r>
+        <w:rPr>
+          <w:szCs w:val="28"/>
+          <w:lang w:bidi="hi-IN"/>
+        </w:rPr>
+        <w:t xml:space="preserve"> </w:t>
+      </w:r>
+      <w:r>
+        <w:rPr>
+          <w:szCs w:val="28"/>
+          <w:lang w:bidi="hi-IN"/>
+        </w:rPr>
+        <w:t>Применение платформы в орбразовательном процессе</w:t>
+      </w:r>
+      <w:bookmarkEnd w:id="26"/>
+    </w:p>
+    <w:p>
+      <w:pPr>
         <w:pStyle w:val="3"/>
       </w:pPr>
-      <w:bookmarkStart w:id="23" w:name="_Toc104721839"/>
-      <w:r>
-        <w:t>3</w:t>
-      </w:r>
-      <w:r>
-        <w:t>.3</w:t>
-      </w:r>
-      <w:r>
-        <w:t xml:space="preserve"> </w:t>
-      </w:r>
-      <w:r>
-        <w:t>Программа для панели управления</w:t>
-      </w:r>
-      <w:bookmarkEnd w:id="23"/>
+      <w:bookmarkStart w:id="27" w:name="_Toc104721843"/>
+      <w:r>
+        <w:t>4</w:t>
+      </w:r>
+      <w:r>
+        <w:t xml:space="preserve">.1 </w:t>
+      </w:r>
+      <w:r>
+        <w:t>Примеры лабораторных работ</w:t>
+      </w:r>
+      <w:bookmarkEnd w:id="27"/>
     </w:p>
     <w:p>
       <w:pPr>
@@ -5725,27 +8679,24 @@
           <w:szCs w:val="28"/>
           <w:lang w:eastAsia="ru-RU" w:bidi="hi-IN"/>
         </w:rPr>
-        <w:t>Пункт 2.2.</w:t>
+        <w:t>Пункт 2.1.</w:t>
       </w:r>
     </w:p>
     <w:p>
       <w:pPr>
         <w:pStyle w:val="3"/>
       </w:pPr>
-      <w:bookmarkStart w:id="24" w:name="_Toc104721840"/>
-      <w:r>
-        <w:t>3</w:t>
-      </w:r>
-      <w:r>
-        <w:t>.4</w:t>
+      <w:bookmarkStart w:id="28" w:name="_Toc104721844"/>
+      <w:r>
+        <w:t>4.2</w:t>
       </w:r>
       <w:r>
         <w:t xml:space="preserve"> </w:t>
       </w:r>
       <w:r>
-        <w:t>Программа для интернет интерфейса</w:t>
-      </w:r>
-      <w:bookmarkEnd w:id="24"/>
+        <w:t>Методические указания к использованию робота</w:t>
+      </w:r>
+      <w:bookmarkEnd w:id="28"/>
     </w:p>
     <w:p>
       <w:pPr>
@@ -5772,176 +8723,6 @@
     </w:p>
     <w:p>
       <w:pPr>
-        <w:pStyle w:val="3"/>
-      </w:pPr>
-      <w:bookmarkStart w:id="25" w:name="_Toc104721841"/>
-      <w:r>
-        <w:t>3</w:t>
-      </w:r>
-      <w:r>
-        <w:t>.5</w:t>
-      </w:r>
-      <w:r>
-        <w:t xml:space="preserve"> </w:t>
-      </w:r>
-      <w:r>
-        <w:t>Программа для автономной навигации</w:t>
-      </w:r>
-      <w:bookmarkEnd w:id="25"/>
-    </w:p>
-    <w:p>
-      <w:pPr>
-        <w:pStyle w:val="a"/>
-        <w:numPr>
-          <w:ilvl w:val="0"/>
-          <w:numId w:val="0"/>
-        </w:numPr>
-        <w:ind w:firstLine="709"/>
-        <w:rPr>
-          <w:rFonts w:cs="Times New Roman"/>
-          <w:szCs w:val="28"/>
-          <w:lang w:eastAsia="ru-RU" w:bidi="hi-IN"/>
-        </w:rPr>
-      </w:pPr>
-      <w:r>
-        <w:rPr>
-          <w:rFonts w:cs="Times New Roman"/>
-          <w:szCs w:val="28"/>
-          <w:lang w:eastAsia="ru-RU" w:bidi="hi-IN"/>
-        </w:rPr>
-        <w:t>Пункт 2.2.</w:t>
-      </w:r>
-    </w:p>
-    <w:p>
-      <w:pPr>
-        <w:spacing w:before="120" w:after="240"/>
-        <w:ind w:firstLine="0"/>
-        <w:rPr>
-          <w:szCs w:val="28"/>
-          <w:lang w:bidi="hi-IN"/>
-        </w:rPr>
-      </w:pPr>
-      <w:r>
-        <w:rPr>
-          <w:szCs w:val="28"/>
-          <w:lang w:bidi="hi-IN"/>
-        </w:rPr>
-        <w:br w:type="page"/>
-      </w:r>
-    </w:p>
-    <w:p>
-      <w:pPr>
-        <w:pStyle w:val="2"/>
-        <w:rPr>
-          <w:szCs w:val="28"/>
-          <w:lang w:bidi="hi-IN"/>
-        </w:rPr>
-      </w:pPr>
-      <w:bookmarkStart w:id="26" w:name="_Toc104721842"/>
-      <w:r>
-        <w:rPr>
-          <w:szCs w:val="28"/>
-          <w:lang w:bidi="hi-IN"/>
-        </w:rPr>
-        <w:lastRenderedPageBreak/>
-        <w:t>4</w:t>
-      </w:r>
-      <w:r>
-        <w:rPr>
-          <w:szCs w:val="28"/>
-          <w:lang w:bidi="hi-IN"/>
-        </w:rPr>
-        <w:t xml:space="preserve"> </w:t>
-      </w:r>
-      <w:r>
-        <w:rPr>
-          <w:szCs w:val="28"/>
-          <w:lang w:bidi="hi-IN"/>
-        </w:rPr>
-        <w:t>Применение платформы в орбразовательном процессе</w:t>
-      </w:r>
-      <w:bookmarkEnd w:id="26"/>
-    </w:p>
-    <w:p>
-      <w:pPr>
-        <w:pStyle w:val="3"/>
-      </w:pPr>
-      <w:bookmarkStart w:id="27" w:name="_Toc104721843"/>
-      <w:r>
-        <w:t>4</w:t>
-      </w:r>
-      <w:r>
-        <w:t xml:space="preserve">.1 </w:t>
-      </w:r>
-      <w:r>
-        <w:t>Примеры лабораторных работ</w:t>
-      </w:r>
-      <w:bookmarkEnd w:id="27"/>
-    </w:p>
-    <w:p>
-      <w:pPr>
-        <w:pStyle w:val="a"/>
-        <w:numPr>
-          <w:ilvl w:val="0"/>
-          <w:numId w:val="0"/>
-        </w:numPr>
-        <w:ind w:firstLine="709"/>
-        <w:rPr>
-          <w:rFonts w:cs="Times New Roman"/>
-          <w:szCs w:val="28"/>
-          <w:lang w:eastAsia="ru-RU" w:bidi="hi-IN"/>
-        </w:rPr>
-      </w:pPr>
-      <w:r>
-        <w:rPr>
-          <w:rFonts w:cs="Times New Roman"/>
-          <w:szCs w:val="28"/>
-          <w:lang w:eastAsia="ru-RU" w:bidi="hi-IN"/>
-        </w:rPr>
-        <w:t>Пункт 2.1.</w:t>
-      </w:r>
-    </w:p>
-    <w:p>
-      <w:pPr>
-        <w:pStyle w:val="3"/>
-      </w:pPr>
-      <w:bookmarkStart w:id="28" w:name="_Toc104721844"/>
-      <w:r>
-        <w:t>4.2</w:t>
-      </w:r>
-      <w:r>
-        <w:t xml:space="preserve"> </w:t>
-      </w:r>
-      <w:r>
-        <w:t>Методические указания к использованию робота</w:t>
-      </w:r>
-      <w:bookmarkEnd w:id="28"/>
-    </w:p>
-    <w:p>
-      <w:pPr>
-        <w:pStyle w:val="a"/>
-        <w:numPr>
-          <w:ilvl w:val="0"/>
-          <w:numId w:val="0"/>
-        </w:numPr>
-        <w:ind w:firstLine="709"/>
-        <w:rPr>
-          <w:rFonts w:cs="Times New Roman"/>
-          <w:szCs w:val="28"/>
-          <w:lang w:eastAsia="ru-RU" w:bidi="hi-IN"/>
-        </w:rPr>
-      </w:pPr>
-      <w:r>
-        <w:rPr>
-          <w:rFonts w:cs="Times New Roman"/>
-          <w:szCs w:val="28"/>
-          <w:lang w:eastAsia="ru-RU" w:bidi="hi-IN"/>
-        </w:rPr>
-        <w:t>Пункт 2.2.</w:t>
-      </w:r>
-    </w:p>
-    <w:p>
-      <w:pPr>
         <w:spacing w:before="120" w:after="240"/>
         <w:ind w:firstLine="0"/>
         <w:rPr>
@@ -6447,6 +9228,12 @@
           <w:szCs w:val="26"/>
         </w:rPr>
       </w:pPr>
+      <w:r>
+        <w:rPr>
+          <w:szCs w:val="26"/>
+        </w:rPr>
+        <w:t>https://www.thingiverse.com/thing:4362304</w:t>
+      </w:r>
     </w:p>
     <w:p>
       <w:pPr>
@@ -6463,10 +9250,156 @@
       <w:r>
         <w:rPr>
           <w:szCs w:val="26"/>
-          <w:lang w:eastAsia="ru-RU" w:bidi="hi-IN"/>
-        </w:rPr>
-        <w:br w:type="page"/>
-      </w:r>
+        </w:rPr>
+        <w:t>https://www.thingiverse.com/thing:4632254</w:t>
+      </w:r>
+    </w:p>
+    <w:p>
+      <w:pPr>
+        <w:pStyle w:val="a"/>
+        <w:numPr>
+          <w:ilvl w:val="0"/>
+          <w:numId w:val="8"/>
+        </w:numPr>
+        <w:ind w:left="0" w:firstLine="709"/>
+        <w:rPr>
+          <w:szCs w:val="26"/>
+        </w:rPr>
+        <w:sectPr>
+          <w:pgSz w:w="11900" w:h="16840"/>
+          <w:pgMar w:top="1134" w:right="850" w:bottom="1134" w:left="1701" w:header="708" w:footer="708" w:gutter="0"/>
+          <w:pgNumType w:start="4"/>
+          <w:cols w:space="708"/>
+          <w:docGrid w:linePitch="360"/>
+        </w:sectPr>
+      </w:pPr>
+    </w:p>
+    <w:p>
+      <w:pPr>
+        <w:pStyle w:val="1"/>
+      </w:pPr>
+      <w:bookmarkStart w:id="31" w:name="_Toc92874972"/>
+      <w:r>
+        <w:lastRenderedPageBreak/>
+        <w:t>Приложение А</w:t>
+      </w:r>
+      <w:bookmarkEnd w:id="31"/>
+    </w:p>
+    <w:p>
+      <w:pPr>
+        <w:ind w:firstLine="0"/>
+        <w:jc w:val="center"/>
+        <w:rPr>
+          <w:szCs w:val="28"/>
+          <w:lang w:eastAsia="ru-RU"/>
+        </w:rPr>
+      </w:pPr>
+      <w:r>
+        <w:rPr>
+          <w:szCs w:val="28"/>
+          <w:lang w:eastAsia="ru-RU"/>
+        </w:rPr>
+        <w:t>(Обязательное)</w:t>
+      </w:r>
+    </w:p>
+    <w:p>
+      <w:pPr>
+        <w:ind w:firstLine="0"/>
+        <w:jc w:val="center"/>
+        <w:rPr>
+          <w:szCs w:val="28"/>
+          <w:lang w:eastAsia="ru-RU"/>
+        </w:rPr>
+      </w:pPr>
+      <w:r>
+        <w:rPr>
+          <w:szCs w:val="28"/>
+          <w:lang w:eastAsia="ru-RU"/>
+        </w:rPr>
+        <w:t>Принципиальная схема автоматизации</w:t>
+      </w:r>
+    </w:p>
+    <w:p>
+      <w:pPr>
+        <w:spacing w:before="240" w:after="160" w:line="259" w:lineRule="auto"/>
+        <w:ind w:firstLine="0"/>
+        <w:jc w:val="center"/>
+        <w:rPr>
+          <w:szCs w:val="26"/>
+        </w:rPr>
+        <w:sectPr>
+          <w:pgSz w:w="16840" w:h="11900" w:orient="landscape"/>
+          <w:pgMar w:top="1701" w:right="1134" w:bottom="850" w:left="1134" w:header="708" w:footer="708" w:gutter="0"/>
+          <w:cols w:space="708"/>
+          <w:docGrid w:linePitch="360"/>
+        </w:sectPr>
+      </w:pPr>
+      <w:r>
+        <w:rPr>
+          <w:noProof/>
+          <w:szCs w:val="26"/>
+        </w:rPr>
+        <w:drawing>
+          <wp:inline distT="0" distB="0" distL="0" distR="0" wp14:anchorId="65BAF178" wp14:editId="036F2BBE">
+            <wp:extent cx="9159902" cy="3594710"/>
+            <wp:effectExtent l="0" t="0" r="3175" b="6350"/>
+            <wp:docPr id="3" name="Рисунок 3"/>
+            <wp:cNvGraphicFramePr>
+              <a:graphicFrameLocks xmlns:a="http://schemas.openxmlformats.org/drawingml/2006/main" noChangeAspect="1"/>
+            </wp:cNvGraphicFramePr>
+            <a:graphic xmlns:a="http://schemas.openxmlformats.org/drawingml/2006/main">
+              <a:graphicData uri="http://schemas.openxmlformats.org/drawingml/2006/picture">
+                <pic:pic xmlns:pic="http://schemas.openxmlformats.org/drawingml/2006/picture">
+                  <pic:nvPicPr>
+                    <pic:cNvPr id="0" name="Picture 1"/>
+                    <pic:cNvPicPr>
+                      <a:picLocks noChangeAspect="1" noChangeArrowheads="1"/>
+                    </pic:cNvPicPr>
+                  </pic:nvPicPr>
+                  <pic:blipFill>
+                    <a:blip r:embed="rId16" cstate="print">
+                      <a:extLst>
+                        <a:ext uri="{28A0092B-C50C-407E-A947-70E740481C1C}">
+                          <a14:useLocalDpi xmlns:a14="http://schemas.microsoft.com/office/drawing/2010/main" val="0"/>
+                        </a:ext>
+                      </a:extLst>
+                    </a:blip>
+                    <a:srcRect/>
+                    <a:stretch>
+                      <a:fillRect/>
+                    </a:stretch>
+                  </pic:blipFill>
+                  <pic:spPr bwMode="auto">
+                    <a:xfrm>
+                      <a:off x="0" y="0"/>
+                      <a:ext cx="9179292" cy="3602319"/>
+                    </a:xfrm>
+                    <a:prstGeom prst="rect">
+                      <a:avLst/>
+                    </a:prstGeom>
+                    <a:noFill/>
+                    <a:ln w="6350" cmpd="sng">
+                      <a:noFill/>
+                      <a:miter lim="800000"/>
+                      <a:headEnd/>
+                      <a:tailEnd/>
+                    </a:ln>
+                    <a:effectLst/>
+                  </pic:spPr>
+                </pic:pic>
+              </a:graphicData>
+            </a:graphic>
+          </wp:inline>
+        </w:drawing>
+      </w:r>
+    </w:p>
+    <w:p>
+      <w:pPr>
+        <w:ind w:firstLine="0"/>
+        <w:rPr>
+          <w:szCs w:val="26"/>
+        </w:rPr>
+      </w:pPr>
     </w:p>
     <w:p>
       <w:pPr>
@@ -6481,7 +9414,6 @@
         <w:rPr>
           <w:szCs w:val="26"/>
         </w:rPr>
-        <w:lastRenderedPageBreak/>
         <w:t>СВЕДЕНИЯ О САМОСТОЯТЕЛЬНОСТИ ВЫПОЛНЕНИЯ РАБОТЫ</w:t>
       </w:r>
     </w:p>
@@ -6891,7 +9823,6 @@
     <w:sectPr>
       <w:pgSz w:w="11900" w:h="16840"/>
       <w:pgMar w:top="1134" w:right="850" w:bottom="1134" w:left="1701" w:header="708" w:footer="708" w:gutter="0"/>
-      <w:pgNumType w:start="4"/>
       <w:cols w:space="708"/>
       <w:docGrid w:linePitch="360"/>
     </w:sectPr>
@@ -6928,13 +9859,12 @@
 <w:ftr xmlns:wpc="http://schemas.microsoft.com/office/word/2010/wordprocessingCanvas" xmlns:cx="http://schemas.microsoft.com/office/drawing/2014/chartex" xmlns:cx1="http://schemas.microsoft.com/office/drawing/2015/9/8/chartex" xmlns:cx2="http://schemas.microsoft.com/office/drawing/2015/10/21/chartex" xmlns:cx3="http://schemas.microsoft.com/office/drawing/2016/5/9/chartex" xmlns:cx4="http://schemas.microsoft.com/office/drawing/2016/5/10/chartex" xmlns:cx5="http://schemas.microsoft.com/office/drawing/2016/5/11/chartex" xmlns:cx6="http://schemas.microsoft.com/office/drawing/2016/5/12/chartex" xmlns:cx7="http://schemas.microsoft.com/office/drawing/2016/5/13/chartex" xmlns:cx8="http://schemas.microsoft.com/office/drawing/2016/5/14/chartex" xmlns:mc="http://schemas.openxmlformats.org/markup-compatibility/2006" xmlns:aink="http://schemas.microsoft.com/office/drawing/2016/ink" xmlns:am3d="http://schemas.microsoft.com/office/drawing/2017/model3d" xmlns:o="urn:schemas-microsoft-com:office:office" xmlns:oel="http://schemas.microsoft.com/office/2019/extlst" xmlns:r="http://schemas.openxmlformats.org/officeDocument/2006/relationships" xmlns:m="http://schemas.openxmlformats.org/officeDocument/2006/math" xmlns:v="urn:schemas-microsoft-com:vml" xmlns:wp14="http://schemas.microsoft.com/office/word/2010/wordprocessingDrawing" xmlns:wp="http://schemas.openxmlformats.org/drawingml/2006/wordprocessingDrawing" xmlns:w10="urn:schemas-microsoft-com:office:word" xmlns:w="http://schemas.openxmlformats.org/wordprocessingml/2006/main" xmlns:w14="http://schemas.microsoft.com/office/word/2010/wordml" xmlns:w15="http://schemas.microsoft.com/office/word/2012/wordml" xmlns:w16cex="http://schemas.microsoft.com/office/word/2018/wordml/cex" xmlns:w16cid="http://schemas.microsoft.com/office/word/2016/wordml/cid" xmlns:w16="http://schemas.microsoft.com/office/word/2018/wordml" xmlns:w16sdtdh="http://schemas.microsoft.com/office/word/2020/wordml/sdtdatahash" xmlns:w16se="http://schemas.microsoft.com/office/word/2015/wordml/symex" xmlns:wpg="http://schemas.microsoft.com/office/word/2010/wordprocessingGroup" xmlns:wpi="http://schemas.microsoft.com/office/word/2010/wordprocessingInk" xmlns:wne="http://schemas.microsoft.com/office/word/2006/wordml" xmlns:wps="http://schemas.microsoft.com/office/word/2010/wordprocessingShape" mc:Ignorable="w14 w15 w16se w16cid w16 w16cex w16sdtdh wp14">
   <w:sdt>
     <w:sdtPr>
-      <w:id w:val="1780604650"/>
+      <w:id w:val="-920873338"/>
       <w:docPartObj>
         <w:docPartGallery w:val="Page Numbers (Bottom of Page)"/>
         <w:docPartUnique/>
       </w:docPartObj>
     </w:sdtPr>
-    <w:sdtEndPr/>
     <w:sdtContent>
       <w:p>
         <w:pPr>
@@ -6952,10 +9882,7 @@
           <w:fldChar w:fldCharType="separate"/>
         </w:r>
         <w:r>
-          <w:rPr>
-            <w:noProof/>
-          </w:rPr>
-          <w:t>28</w:t>
+          <w:t>2</w:t>
         </w:r>
         <w:r>
           <w:fldChar w:fldCharType="end"/>
@@ -7677,6 +10604,120 @@
     </w:lvl>
   </w:abstractNum>
   <w:abstractNum w:abstractNumId="7" w15:restartNumberingAfterBreak="0">
+    <w:nsid w:val="292E074A"/>
+    <w:multiLevelType w:val="hybridMultilevel"/>
+    <w:tmpl w:val="9C56F810"/>
+    <w:lvl w:ilvl="0" w:tplc="4D842B82">
+      <w:start w:val="1"/>
+      <w:numFmt w:val="bullet"/>
+      <w:suff w:val="space"/>
+      <w:lvlText w:val=""/>
+      <w:lvlJc w:val="left"/>
+      <w:pPr>
+        <w:ind w:left="0" w:firstLine="709"/>
+      </w:pPr>
+      <w:rPr>
+        <w:rFonts w:ascii="Symbol" w:hAnsi="Symbol" w:hint="default"/>
+      </w:rPr>
+    </w:lvl>
+    <w:lvl w:ilvl="1" w:tplc="04190003" w:tentative="1">
+      <w:start w:val="1"/>
+      <w:numFmt w:val="bullet"/>
+      <w:lvlText w:val="o"/>
+      <w:lvlJc w:val="left"/>
+      <w:pPr>
+        <w:ind w:left="2149" w:hanging="360"/>
+      </w:pPr>
+      <w:rPr>
+        <w:rFonts w:ascii="Courier New" w:hAnsi="Courier New" w:cs="Courier New" w:hint="default"/>
+      </w:rPr>
+    </w:lvl>
+    <w:lvl w:ilvl="2" w:tplc="04190005" w:tentative="1">
+      <w:start w:val="1"/>
+      <w:numFmt w:val="bullet"/>
+      <w:lvlText w:val=""/>
+      <w:lvlJc w:val="left"/>
+      <w:pPr>
+        <w:ind w:left="2869" w:hanging="360"/>
+      </w:pPr>
+      <w:rPr>
+        <w:rFonts w:ascii="Wingdings" w:hAnsi="Wingdings" w:hint="default"/>
+      </w:rPr>
+    </w:lvl>
+    <w:lvl w:ilvl="3" w:tplc="04190001" w:tentative="1">
+      <w:start w:val="1"/>
+      <w:numFmt w:val="bullet"/>
+      <w:lvlText w:val=""/>
+      <w:lvlJc w:val="left"/>
+      <w:pPr>
+        <w:ind w:left="3589" w:hanging="360"/>
+      </w:pPr>
+      <w:rPr>
+        <w:rFonts w:ascii="Symbol" w:hAnsi="Symbol" w:hint="default"/>
+      </w:rPr>
+    </w:lvl>
+    <w:lvl w:ilvl="4" w:tplc="04190003" w:tentative="1">
+      <w:start w:val="1"/>
+      <w:numFmt w:val="bullet"/>
+      <w:lvlText w:val="o"/>
+      <w:lvlJc w:val="left"/>
+      <w:pPr>
+        <w:ind w:left="4309" w:hanging="360"/>
+      </w:pPr>
+      <w:rPr>
+        <w:rFonts w:ascii="Courier New" w:hAnsi="Courier New" w:cs="Courier New" w:hint="default"/>
+      </w:rPr>
+    </w:lvl>
+    <w:lvl w:ilvl="5" w:tplc="04190005" w:tentative="1">
+      <w:start w:val="1"/>
+      <w:numFmt w:val="bullet"/>
+      <w:lvlText w:val=""/>
+      <w:lvlJc w:val="left"/>
+      <w:pPr>
+        <w:ind w:left="5029" w:hanging="360"/>
+      </w:pPr>
+      <w:rPr>
+        <w:rFonts w:ascii="Wingdings" w:hAnsi="Wingdings" w:hint="default"/>
+      </w:rPr>
+    </w:lvl>
+    <w:lvl w:ilvl="6" w:tplc="04190001" w:tentative="1">
+      <w:start w:val="1"/>
+      <w:numFmt w:val="bullet"/>
+      <w:lvlText w:val=""/>
+      <w:lvlJc w:val="left"/>
+      <w:pPr>
+        <w:ind w:left="5749" w:hanging="360"/>
+      </w:pPr>
+      <w:rPr>
+        <w:rFonts w:ascii="Symbol" w:hAnsi="Symbol" w:hint="default"/>
+      </w:rPr>
+    </w:lvl>
+    <w:lvl w:ilvl="7" w:tplc="04190003" w:tentative="1">
+      <w:start w:val="1"/>
+      <w:numFmt w:val="bullet"/>
+      <w:lvlText w:val="o"/>
+      <w:lvlJc w:val="left"/>
+      <w:pPr>
+        <w:ind w:left="6469" w:hanging="360"/>
+      </w:pPr>
+      <w:rPr>
+        <w:rFonts w:ascii="Courier New" w:hAnsi="Courier New" w:cs="Courier New" w:hint="default"/>
+      </w:rPr>
+    </w:lvl>
+    <w:lvl w:ilvl="8" w:tplc="04190005" w:tentative="1">
+      <w:start w:val="1"/>
+      <w:numFmt w:val="bullet"/>
+      <w:lvlText w:val=""/>
+      <w:lvlJc w:val="left"/>
+      <w:pPr>
+        <w:ind w:left="7189" w:hanging="360"/>
+      </w:pPr>
+      <w:rPr>
+        <w:rFonts w:ascii="Wingdings" w:hAnsi="Wingdings" w:hint="default"/>
+      </w:rPr>
+    </w:lvl>
+  </w:abstractNum>
+  <w:abstractNum w:abstractNumId="8" w15:restartNumberingAfterBreak="0">
     <w:nsid w:val="2C8A5ECA"/>
     <w:multiLevelType w:val="hybridMultilevel"/>
     <w:tmpl w:val="B666DE3C"/>
@@ -7789,7 +10830,7 @@
       </w:rPr>
     </w:lvl>
   </w:abstractNum>
-  <w:abstractNum w:abstractNumId="8" w15:restartNumberingAfterBreak="0">
+  <w:abstractNum w:abstractNumId="9" w15:restartNumberingAfterBreak="0">
     <w:nsid w:val="2C946AEF"/>
     <w:multiLevelType w:val="hybridMultilevel"/>
     <w:tmpl w:val="08E6CE82"/>
@@ -7875,7 +10916,7 @@
       </w:pPr>
     </w:lvl>
   </w:abstractNum>
-  <w:abstractNum w:abstractNumId="9" w15:restartNumberingAfterBreak="0">
+  <w:abstractNum w:abstractNumId="10" w15:restartNumberingAfterBreak="0">
     <w:nsid w:val="2FA0477F"/>
     <w:multiLevelType w:val="hybridMultilevel"/>
     <w:tmpl w:val="3D2ABFD8"/>
@@ -7988,7 +11029,7 @@
       </w:rPr>
     </w:lvl>
   </w:abstractNum>
-  <w:abstractNum w:abstractNumId="10" w15:restartNumberingAfterBreak="0">
+  <w:abstractNum w:abstractNumId="11" w15:restartNumberingAfterBreak="0">
     <w:nsid w:val="36732684"/>
     <w:multiLevelType w:val="hybridMultilevel"/>
     <w:tmpl w:val="9F90C28C"/>
@@ -8101,7 +11142,7 @@
       </w:rPr>
     </w:lvl>
   </w:abstractNum>
-  <w:abstractNum w:abstractNumId="11" w15:restartNumberingAfterBreak="0">
+  <w:abstractNum w:abstractNumId="12" w15:restartNumberingAfterBreak="0">
     <w:nsid w:val="44EC66B6"/>
     <w:multiLevelType w:val="hybridMultilevel"/>
     <w:tmpl w:val="DCA891BC"/>
@@ -8187,7 +11228,7 @@
       </w:pPr>
     </w:lvl>
   </w:abstractNum>
-  <w:abstractNum w:abstractNumId="12" w15:restartNumberingAfterBreak="0">
+  <w:abstractNum w:abstractNumId="13" w15:restartNumberingAfterBreak="0">
     <w:nsid w:val="478A479E"/>
     <w:multiLevelType w:val="hybridMultilevel"/>
     <w:tmpl w:val="693A5450"/>
@@ -8273,7 +11314,7 @@
       </w:pPr>
     </w:lvl>
   </w:abstractNum>
-  <w:abstractNum w:abstractNumId="13" w15:restartNumberingAfterBreak="0">
+  <w:abstractNum w:abstractNumId="14" w15:restartNumberingAfterBreak="0">
     <w:nsid w:val="51F205A4"/>
     <w:multiLevelType w:val="hybridMultilevel"/>
     <w:tmpl w:val="3336E7C2"/>
@@ -8359,7 +11400,7 @@
       </w:pPr>
     </w:lvl>
   </w:abstractNum>
-  <w:abstractNum w:abstractNumId="14" w15:restartNumberingAfterBreak="0">
+  <w:abstractNum w:abstractNumId="15" w15:restartNumberingAfterBreak="0">
     <w:nsid w:val="53314391"/>
     <w:multiLevelType w:val="hybridMultilevel"/>
     <w:tmpl w:val="B54E08AE"/>
@@ -8472,7 +11513,7 @@
       </w:rPr>
     </w:lvl>
   </w:abstractNum>
-  <w:abstractNum w:abstractNumId="15" w15:restartNumberingAfterBreak="0">
+  <w:abstractNum w:abstractNumId="16" w15:restartNumberingAfterBreak="0">
     <w:nsid w:val="60D34E73"/>
     <w:multiLevelType w:val="hybridMultilevel"/>
     <w:tmpl w:val="5266918A"/>
@@ -8558,7 +11599,7 @@
       </w:pPr>
     </w:lvl>
   </w:abstractNum>
-  <w:abstractNum w:abstractNumId="16" w15:restartNumberingAfterBreak="0">
+  <w:abstractNum w:abstractNumId="17" w15:restartNumberingAfterBreak="0">
     <w:nsid w:val="65EC5CF6"/>
     <w:multiLevelType w:val="hybridMultilevel"/>
     <w:tmpl w:val="436A9356"/>
@@ -8644,7 +11685,7 @@
       </w:pPr>
     </w:lvl>
   </w:abstractNum>
-  <w:abstractNum w:abstractNumId="17" w15:restartNumberingAfterBreak="0">
+  <w:abstractNum w:abstractNumId="18" w15:restartNumberingAfterBreak="0">
     <w:nsid w:val="663F50F4"/>
     <w:multiLevelType w:val="hybridMultilevel"/>
     <w:tmpl w:val="D8663B3A"/>
@@ -8757,7 +11798,7 @@
       </w:rPr>
     </w:lvl>
   </w:abstractNum>
-  <w:abstractNum w:abstractNumId="18" w15:restartNumberingAfterBreak="0">
+  <w:abstractNum w:abstractNumId="19" w15:restartNumberingAfterBreak="0">
     <w:nsid w:val="71F805D0"/>
     <w:multiLevelType w:val="hybridMultilevel"/>
     <w:tmpl w:val="6C8CAF92"/>
@@ -8870,7 +11911,7 @@
       </w:rPr>
     </w:lvl>
   </w:abstractNum>
-  <w:abstractNum w:abstractNumId="19" w15:restartNumberingAfterBreak="0">
+  <w:abstractNum w:abstractNumId="20" w15:restartNumberingAfterBreak="0">
     <w:nsid w:val="753365A9"/>
     <w:multiLevelType w:val="hybridMultilevel"/>
     <w:tmpl w:val="46742656"/>
@@ -8960,7 +12001,7 @@
       </w:pPr>
     </w:lvl>
   </w:abstractNum>
-  <w:abstractNum w:abstractNumId="20" w15:restartNumberingAfterBreak="0">
+  <w:abstractNum w:abstractNumId="21" w15:restartNumberingAfterBreak="0">
     <w:nsid w:val="7F0774C1"/>
     <w:multiLevelType w:val="hybridMultilevel"/>
     <w:tmpl w:val="E68AD804"/>
@@ -9074,46 +12115,46 @@
     </w:lvl>
   </w:abstractNum>
   <w:num w:numId="1" w16cid:durableId="667559774">
-    <w:abstractNumId w:val="19"/>
+    <w:abstractNumId w:val="20"/>
   </w:num>
   <w:num w:numId="2" w16cid:durableId="569005195">
     <w:abstractNumId w:val="1"/>
   </w:num>
   <w:num w:numId="3" w16cid:durableId="1807620364">
-    <w:abstractNumId w:val="7"/>
+    <w:abstractNumId w:val="8"/>
   </w:num>
   <w:num w:numId="4" w16cid:durableId="952712176">
-    <w:abstractNumId w:val="9"/>
+    <w:abstractNumId w:val="10"/>
   </w:num>
   <w:num w:numId="5" w16cid:durableId="209461769">
-    <w:abstractNumId w:val="14"/>
+    <w:abstractNumId w:val="15"/>
   </w:num>
   <w:num w:numId="6" w16cid:durableId="1159610483">
-    <w:abstractNumId w:val="17"/>
+    <w:abstractNumId w:val="18"/>
   </w:num>
   <w:num w:numId="7" w16cid:durableId="1159930882">
-    <w:abstractNumId w:val="10"/>
+    <w:abstractNumId w:val="11"/>
   </w:num>
   <w:num w:numId="8" w16cid:durableId="803430802">
     <w:abstractNumId w:val="6"/>
   </w:num>
   <w:num w:numId="9" w16cid:durableId="184056402">
-    <w:abstractNumId w:val="20"/>
+    <w:abstractNumId w:val="21"/>
   </w:num>
   <w:num w:numId="10" w16cid:durableId="1573202230">
     <w:abstractNumId w:val="4"/>
   </w:num>
   <w:num w:numId="11" w16cid:durableId="1668285782">
-    <w:abstractNumId w:val="13"/>
+    <w:abstractNumId w:val="14"/>
   </w:num>
   <w:num w:numId="12" w16cid:durableId="1136606273">
-    <w:abstractNumId w:val="18"/>
+    <w:abstractNumId w:val="19"/>
   </w:num>
   <w:num w:numId="13" w16cid:durableId="976301991">
     <w:abstractNumId w:val="5"/>
   </w:num>
   <w:num w:numId="14" w16cid:durableId="816340131">
-    <w:abstractNumId w:val="8"/>
+    <w:abstractNumId w:val="9"/>
   </w:num>
   <w:num w:numId="15" w16cid:durableId="1655335377">
     <w:abstractNumId w:val="0"/>
@@ -9122,19 +12163,22 @@
     <w:abstractNumId w:val="3"/>
   </w:num>
   <w:num w:numId="17" w16cid:durableId="1014772810">
-    <w:abstractNumId w:val="11"/>
+    <w:abstractNumId w:val="12"/>
   </w:num>
   <w:num w:numId="18" w16cid:durableId="958296488">
-    <w:abstractNumId w:val="15"/>
+    <w:abstractNumId w:val="16"/>
   </w:num>
   <w:num w:numId="19" w16cid:durableId="1352684634">
     <w:abstractNumId w:val="2"/>
   </w:num>
   <w:num w:numId="20" w16cid:durableId="182600707">
-    <w:abstractNumId w:val="12"/>
+    <w:abstractNumId w:val="13"/>
   </w:num>
   <w:num w:numId="21" w16cid:durableId="149060774">
-    <w:abstractNumId w:val="16"/>
+    <w:abstractNumId w:val="17"/>
+  </w:num>
+  <w:num w:numId="22" w16cid:durableId="939292570">
+    <w:abstractNumId w:val="7"/>
   </w:num>
 </w:numbering>
 </file>
@@ -9672,7 +12716,6 @@
   <w:style w:type="character" w:default="1" w:styleId="a1">
     <w:name w:val="Default Paragraph Font"/>
     <w:uiPriority w:val="1"/>
-    <w:semiHidden/>
     <w:unhideWhenUsed/>
   </w:style>
   <w:style w:type="table" w:default="1" w:styleId="a2">
@@ -10134,6 +13177,11 @@
       <w:ind w:left="1440"/>
     </w:pPr>
   </w:style>
+  <w:style w:type="character" w:customStyle="1" w:styleId="ali-kitbasebase1odrub">
+    <w:name w:val="ali-kit_base__base__1odrub"/>
+    <w:basedOn w:val="a1"/>
+    <w:rsid w:val="005148B4"/>
+  </w:style>
 </w:styles>
 </file>
 

</xml_diff>